<commit_message>
Update TSTool Quickstart Guide for publication on GitHub gist (maintain master copy under TSTool).
</commit_message>
<xml_diff>
--- a/doc/QuickStart/TSTool-QuickStart/TSTool-QuickStart.docx
+++ b/doc/QuickStart/TSTool-QuickStart/TSTool-QuickStart.docx
@@ -6,7 +6,7 @@
       <mc:Choice Requires="v"/>
       <mc:Fallback>
         <w:drawing>
-          <wp:inline distT="0" distB="0" distL="0" distR="0" wp14:anchorId="244A0038" wp14:editId="45F71D70">
+          <wp:inline distT="0" distB="0" distL="0" distR="0" wp14:anchorId="38BD679C" wp14:editId="553C8FEE">
             <wp:extent cx="0" cy="0"/>
             <wp:effectExtent l="0" t="0" r="0" b="0"/>
             <wp:docPr id="1" name="Rectangle 1">
@@ -75,20 +75,792 @@
         <w:t>20</w:t>
       </w:r>
       <w:r>
-        <w:t>14</w:t>
+        <w:t>1</w:t>
+      </w:r>
+      <w:r>
+        <w:t>6</w:t>
       </w:r>
       <w:r>
         <w:t>-0</w:t>
       </w:r>
       <w:r>
-        <w:t>5</w:t>
+        <w:t>2</w:t>
       </w:r>
       <w:r>
         <w:t>-</w:t>
       </w:r>
       <w:r>
-        <w:t>21</w:t>
-      </w:r>
+        <w:t>20</w:t>
+      </w:r>
+    </w:p>
+    <w:p/>
+    <w:sdt>
+      <w:sdtPr>
+        <w:rPr>
+          <w:rFonts w:ascii="Times New Roman" w:eastAsia="Times New Roman" w:hAnsi="Times New Roman" w:cs="Times New Roman"/>
+          <w:color w:val="auto"/>
+          <w:sz w:val="22"/>
+          <w:szCs w:val="20"/>
+        </w:rPr>
+        <w:id w:val="-1305692546"/>
+        <w:docPartObj>
+          <w:docPartGallery w:val="Table of Contents"/>
+          <w:docPartUnique/>
+        </w:docPartObj>
+      </w:sdtPr>
+      <w:sdtEndPr>
+        <w:rPr>
+          <w:b/>
+          <w:bCs/>
+          <w:noProof/>
+        </w:rPr>
+      </w:sdtEndPr>
+      <w:sdtContent>
+        <w:p>
+          <w:pPr>
+            <w:pStyle w:val="TOCHeading"/>
+          </w:pPr>
+          <w:r>
+            <w:rPr>
+              <w:rFonts w:ascii="Arial" w:hAnsi="Arial" w:cs="Arial"/>
+              <w:b/>
+              <w:color w:val="000000" w:themeColor="text1"/>
+              <w:sz w:val="24"/>
+              <w:szCs w:val="24"/>
+            </w:rPr>
+            <w:t>Contents</w:t>
+          </w:r>
+        </w:p>
+        <w:p>
+          <w:pPr>
+            <w:pStyle w:val="TOC1"/>
+            <w:tabs>
+              <w:tab w:val="end" w:leader="dot" w:pos="467.50pt"/>
+            </w:tabs>
+            <w:rPr>
+              <w:rFonts w:asciiTheme="minorHAnsi" w:eastAsiaTheme="minorEastAsia" w:hAnsiTheme="minorHAnsi" w:cstheme="minorBidi"/>
+              <w:noProof/>
+              <w:szCs w:val="22"/>
+            </w:rPr>
+          </w:pPr>
+          <w:r>
+            <w:fldChar w:fldCharType="begin"/>
+          </w:r>
+          <w:r>
+            <w:instrText xml:space="preserve"> TOC \o "1-3" \h \z \u </w:instrText>
+          </w:r>
+          <w:r>
+            <w:fldChar w:fldCharType="separate"/>
+          </w:r>
+          <w:hyperlink w:anchor="_Toc443762041" w:history="1">
+            <w:r>
+              <w:rPr>
+                <w:rStyle w:val="Hyperlink"/>
+                <w:noProof/>
+              </w:rPr>
+              <w:t>Introduction</w:t>
+            </w:r>
+            <w:r>
+              <w:rPr>
+                <w:noProof/>
+                <w:webHidden/>
+              </w:rPr>
+              <w:tab/>
+            </w:r>
+            <w:r>
+              <w:rPr>
+                <w:noProof/>
+                <w:webHidden/>
+              </w:rPr>
+              <w:fldChar w:fldCharType="begin"/>
+            </w:r>
+            <w:r>
+              <w:rPr>
+                <w:noProof/>
+                <w:webHidden/>
+              </w:rPr>
+              <w:instrText xml:space="preserve"> PAGEREF _Toc443762041 \h </w:instrText>
+            </w:r>
+            <w:r>
+              <w:rPr>
+                <w:noProof/>
+                <w:webHidden/>
+              </w:rPr>
+            </w:r>
+            <w:r>
+              <w:rPr>
+                <w:noProof/>
+                <w:webHidden/>
+              </w:rPr>
+              <w:fldChar w:fldCharType="separate"/>
+            </w:r>
+            <w:r>
+              <w:rPr>
+                <w:noProof/>
+                <w:webHidden/>
+              </w:rPr>
+              <w:t>1</w:t>
+            </w:r>
+            <w:r>
+              <w:rPr>
+                <w:noProof/>
+                <w:webHidden/>
+              </w:rPr>
+              <w:fldChar w:fldCharType="end"/>
+            </w:r>
+          </w:hyperlink>
+        </w:p>
+        <w:p>
+          <w:pPr>
+            <w:pStyle w:val="TOC1"/>
+            <w:tabs>
+              <w:tab w:val="end" w:leader="dot" w:pos="467.50pt"/>
+            </w:tabs>
+            <w:rPr>
+              <w:rFonts w:asciiTheme="minorHAnsi" w:eastAsiaTheme="minorEastAsia" w:hAnsiTheme="minorHAnsi" w:cstheme="minorBidi"/>
+              <w:noProof/>
+              <w:szCs w:val="22"/>
+            </w:rPr>
+          </w:pPr>
+          <w:hyperlink w:anchor="_Toc443762042" w:history="1">
+            <w:r>
+              <w:rPr>
+                <w:rStyle w:val="Hyperlink"/>
+                <w:noProof/>
+              </w:rPr>
+              <w:t>TSTool Capabilities</w:t>
+            </w:r>
+            <w:r>
+              <w:rPr>
+                <w:noProof/>
+                <w:webHidden/>
+              </w:rPr>
+              <w:tab/>
+            </w:r>
+            <w:r>
+              <w:rPr>
+                <w:noProof/>
+                <w:webHidden/>
+              </w:rPr>
+              <w:fldChar w:fldCharType="begin"/>
+            </w:r>
+            <w:r>
+              <w:rPr>
+                <w:noProof/>
+                <w:webHidden/>
+              </w:rPr>
+              <w:instrText xml:space="preserve"> PAGEREF _Toc443762042 \h </w:instrText>
+            </w:r>
+            <w:r>
+              <w:rPr>
+                <w:noProof/>
+                <w:webHidden/>
+              </w:rPr>
+            </w:r>
+            <w:r>
+              <w:rPr>
+                <w:noProof/>
+                <w:webHidden/>
+              </w:rPr>
+              <w:fldChar w:fldCharType="separate"/>
+            </w:r>
+            <w:r>
+              <w:rPr>
+                <w:noProof/>
+                <w:webHidden/>
+              </w:rPr>
+              <w:t>2</w:t>
+            </w:r>
+            <w:r>
+              <w:rPr>
+                <w:noProof/>
+                <w:webHidden/>
+              </w:rPr>
+              <w:fldChar w:fldCharType="end"/>
+            </w:r>
+          </w:hyperlink>
+        </w:p>
+        <w:p>
+          <w:pPr>
+            <w:pStyle w:val="TOC1"/>
+            <w:tabs>
+              <w:tab w:val="end" w:leader="dot" w:pos="467.50pt"/>
+            </w:tabs>
+            <w:rPr>
+              <w:rFonts w:asciiTheme="minorHAnsi" w:eastAsiaTheme="minorEastAsia" w:hAnsiTheme="minorHAnsi" w:cstheme="minorBidi"/>
+              <w:noProof/>
+              <w:szCs w:val="22"/>
+            </w:rPr>
+          </w:pPr>
+          <w:hyperlink w:anchor="_Toc443762043" w:history="1">
+            <w:r>
+              <w:rPr>
+                <w:rStyle w:val="Hyperlink"/>
+                <w:noProof/>
+              </w:rPr>
+              <w:t>Download TSTool</w:t>
+            </w:r>
+            <w:r>
+              <w:rPr>
+                <w:noProof/>
+                <w:webHidden/>
+              </w:rPr>
+              <w:tab/>
+            </w:r>
+            <w:r>
+              <w:rPr>
+                <w:noProof/>
+                <w:webHidden/>
+              </w:rPr>
+              <w:fldChar w:fldCharType="begin"/>
+            </w:r>
+            <w:r>
+              <w:rPr>
+                <w:noProof/>
+                <w:webHidden/>
+              </w:rPr>
+              <w:instrText xml:space="preserve"> PAGEREF _Toc443762043 \h </w:instrText>
+            </w:r>
+            <w:r>
+              <w:rPr>
+                <w:noProof/>
+                <w:webHidden/>
+              </w:rPr>
+            </w:r>
+            <w:r>
+              <w:rPr>
+                <w:noProof/>
+                <w:webHidden/>
+              </w:rPr>
+              <w:fldChar w:fldCharType="separate"/>
+            </w:r>
+            <w:r>
+              <w:rPr>
+                <w:noProof/>
+                <w:webHidden/>
+              </w:rPr>
+              <w:t>3</w:t>
+            </w:r>
+            <w:r>
+              <w:rPr>
+                <w:noProof/>
+                <w:webHidden/>
+              </w:rPr>
+              <w:fldChar w:fldCharType="end"/>
+            </w:r>
+          </w:hyperlink>
+        </w:p>
+        <w:p>
+          <w:pPr>
+            <w:pStyle w:val="TOC1"/>
+            <w:tabs>
+              <w:tab w:val="end" w:leader="dot" w:pos="467.50pt"/>
+            </w:tabs>
+            <w:rPr>
+              <w:rFonts w:asciiTheme="minorHAnsi" w:eastAsiaTheme="minorEastAsia" w:hAnsiTheme="minorHAnsi" w:cstheme="minorBidi"/>
+              <w:noProof/>
+              <w:szCs w:val="22"/>
+            </w:rPr>
+          </w:pPr>
+          <w:hyperlink w:anchor="_Toc443762044" w:history="1">
+            <w:r>
+              <w:rPr>
+                <w:rStyle w:val="Hyperlink"/>
+                <w:noProof/>
+              </w:rPr>
+              <w:t>Install TSTool</w:t>
+            </w:r>
+            <w:r>
+              <w:rPr>
+                <w:noProof/>
+                <w:webHidden/>
+              </w:rPr>
+              <w:tab/>
+            </w:r>
+            <w:r>
+              <w:rPr>
+                <w:noProof/>
+                <w:webHidden/>
+              </w:rPr>
+              <w:fldChar w:fldCharType="begin"/>
+            </w:r>
+            <w:r>
+              <w:rPr>
+                <w:noProof/>
+                <w:webHidden/>
+              </w:rPr>
+              <w:instrText xml:space="preserve"> PAGEREF _Toc443762044 \h </w:instrText>
+            </w:r>
+            <w:r>
+              <w:rPr>
+                <w:noProof/>
+                <w:webHidden/>
+              </w:rPr>
+            </w:r>
+            <w:r>
+              <w:rPr>
+                <w:noProof/>
+                <w:webHidden/>
+              </w:rPr>
+              <w:fldChar w:fldCharType="separate"/>
+            </w:r>
+            <w:r>
+              <w:rPr>
+                <w:noProof/>
+                <w:webHidden/>
+              </w:rPr>
+              <w:t>3</w:t>
+            </w:r>
+            <w:r>
+              <w:rPr>
+                <w:noProof/>
+                <w:webHidden/>
+              </w:rPr>
+              <w:fldChar w:fldCharType="end"/>
+            </w:r>
+          </w:hyperlink>
+        </w:p>
+        <w:p>
+          <w:pPr>
+            <w:pStyle w:val="TOC1"/>
+            <w:tabs>
+              <w:tab w:val="end" w:leader="dot" w:pos="467.50pt"/>
+            </w:tabs>
+            <w:rPr>
+              <w:rFonts w:asciiTheme="minorHAnsi" w:eastAsiaTheme="minorEastAsia" w:hAnsiTheme="minorHAnsi" w:cstheme="minorBidi"/>
+              <w:noProof/>
+              <w:szCs w:val="22"/>
+            </w:rPr>
+          </w:pPr>
+          <w:hyperlink w:anchor="_Toc443762045" w:history="1">
+            <w:r>
+              <w:rPr>
+                <w:rStyle w:val="Hyperlink"/>
+                <w:noProof/>
+              </w:rPr>
+              <w:t>Start TSTool</w:t>
+            </w:r>
+            <w:r>
+              <w:rPr>
+                <w:noProof/>
+                <w:webHidden/>
+              </w:rPr>
+              <w:tab/>
+            </w:r>
+            <w:r>
+              <w:rPr>
+                <w:noProof/>
+                <w:webHidden/>
+              </w:rPr>
+              <w:fldChar w:fldCharType="begin"/>
+            </w:r>
+            <w:r>
+              <w:rPr>
+                <w:noProof/>
+                <w:webHidden/>
+              </w:rPr>
+              <w:instrText xml:space="preserve"> PAGEREF _Toc443762045 \h </w:instrText>
+            </w:r>
+            <w:r>
+              <w:rPr>
+                <w:noProof/>
+                <w:webHidden/>
+              </w:rPr>
+            </w:r>
+            <w:r>
+              <w:rPr>
+                <w:noProof/>
+                <w:webHidden/>
+              </w:rPr>
+              <w:fldChar w:fldCharType="separate"/>
+            </w:r>
+            <w:r>
+              <w:rPr>
+                <w:noProof/>
+                <w:webHidden/>
+              </w:rPr>
+              <w:t>5</w:t>
+            </w:r>
+            <w:r>
+              <w:rPr>
+                <w:noProof/>
+                <w:webHidden/>
+              </w:rPr>
+              <w:fldChar w:fldCharType="end"/>
+            </w:r>
+          </w:hyperlink>
+        </w:p>
+        <w:p>
+          <w:pPr>
+            <w:pStyle w:val="TOC1"/>
+            <w:tabs>
+              <w:tab w:val="end" w:leader="dot" w:pos="467.50pt"/>
+            </w:tabs>
+            <w:rPr>
+              <w:rFonts w:asciiTheme="minorHAnsi" w:eastAsiaTheme="minorEastAsia" w:hAnsiTheme="minorHAnsi" w:cstheme="minorBidi"/>
+              <w:noProof/>
+              <w:szCs w:val="22"/>
+            </w:rPr>
+          </w:pPr>
+          <w:hyperlink w:anchor="_Toc443762046" w:history="1">
+            <w:r>
+              <w:rPr>
+                <w:rStyle w:val="Hyperlink"/>
+                <w:noProof/>
+              </w:rPr>
+              <w:t>Example 1 – Data Browsing and Viewing</w:t>
+            </w:r>
+            <w:r>
+              <w:rPr>
+                <w:noProof/>
+                <w:webHidden/>
+              </w:rPr>
+              <w:tab/>
+            </w:r>
+            <w:r>
+              <w:rPr>
+                <w:noProof/>
+                <w:webHidden/>
+              </w:rPr>
+              <w:fldChar w:fldCharType="begin"/>
+            </w:r>
+            <w:r>
+              <w:rPr>
+                <w:noProof/>
+                <w:webHidden/>
+              </w:rPr>
+              <w:instrText xml:space="preserve"> PAGEREF _Toc443762046 \h </w:instrText>
+            </w:r>
+            <w:r>
+              <w:rPr>
+                <w:noProof/>
+                <w:webHidden/>
+              </w:rPr>
+            </w:r>
+            <w:r>
+              <w:rPr>
+                <w:noProof/>
+                <w:webHidden/>
+              </w:rPr>
+              <w:fldChar w:fldCharType="separate"/>
+            </w:r>
+            <w:r>
+              <w:rPr>
+                <w:noProof/>
+                <w:webHidden/>
+              </w:rPr>
+              <w:t>5</w:t>
+            </w:r>
+            <w:r>
+              <w:rPr>
+                <w:noProof/>
+                <w:webHidden/>
+              </w:rPr>
+              <w:fldChar w:fldCharType="end"/>
+            </w:r>
+          </w:hyperlink>
+        </w:p>
+        <w:p>
+          <w:pPr>
+            <w:pStyle w:val="TOC1"/>
+            <w:tabs>
+              <w:tab w:val="end" w:leader="dot" w:pos="467.50pt"/>
+            </w:tabs>
+            <w:rPr>
+              <w:rFonts w:asciiTheme="minorHAnsi" w:eastAsiaTheme="minorEastAsia" w:hAnsiTheme="minorHAnsi" w:cstheme="minorBidi"/>
+              <w:noProof/>
+              <w:szCs w:val="22"/>
+            </w:rPr>
+          </w:pPr>
+          <w:hyperlink w:anchor="_Toc443762047" w:history="1">
+            <w:r>
+              <w:rPr>
+                <w:rStyle w:val="Hyperlink"/>
+                <w:noProof/>
+              </w:rPr>
+              <w:t>Example 2 – Using Commands</w:t>
+            </w:r>
+            <w:r>
+              <w:rPr>
+                <w:noProof/>
+                <w:webHidden/>
+              </w:rPr>
+              <w:tab/>
+            </w:r>
+            <w:r>
+              <w:rPr>
+                <w:noProof/>
+                <w:webHidden/>
+              </w:rPr>
+              <w:fldChar w:fldCharType="begin"/>
+            </w:r>
+            <w:r>
+              <w:rPr>
+                <w:noProof/>
+                <w:webHidden/>
+              </w:rPr>
+              <w:instrText xml:space="preserve"> PAGEREF _Toc443762047 \h </w:instrText>
+            </w:r>
+            <w:r>
+              <w:rPr>
+                <w:noProof/>
+                <w:webHidden/>
+              </w:rPr>
+            </w:r>
+            <w:r>
+              <w:rPr>
+                <w:noProof/>
+                <w:webHidden/>
+              </w:rPr>
+              <w:fldChar w:fldCharType="separate"/>
+            </w:r>
+            <w:r>
+              <w:rPr>
+                <w:noProof/>
+                <w:webHidden/>
+              </w:rPr>
+              <w:t>8</w:t>
+            </w:r>
+            <w:r>
+              <w:rPr>
+                <w:noProof/>
+                <w:webHidden/>
+              </w:rPr>
+              <w:fldChar w:fldCharType="end"/>
+            </w:r>
+          </w:hyperlink>
+        </w:p>
+        <w:p>
+          <w:pPr>
+            <w:pStyle w:val="TOC1"/>
+            <w:tabs>
+              <w:tab w:val="end" w:leader="dot" w:pos="467.50pt"/>
+            </w:tabs>
+            <w:rPr>
+              <w:rFonts w:asciiTheme="minorHAnsi" w:eastAsiaTheme="minorEastAsia" w:hAnsiTheme="minorHAnsi" w:cstheme="minorBidi"/>
+              <w:noProof/>
+              <w:szCs w:val="22"/>
+            </w:rPr>
+          </w:pPr>
+          <w:hyperlink w:anchor="_Toc443762048" w:history="1">
+            <w:r>
+              <w:rPr>
+                <w:rStyle w:val="Hyperlink"/>
+                <w:noProof/>
+              </w:rPr>
+              <w:t>Example 3 – Automated Visualization</w:t>
+            </w:r>
+            <w:r>
+              <w:rPr>
+                <w:noProof/>
+                <w:webHidden/>
+              </w:rPr>
+              <w:tab/>
+            </w:r>
+            <w:r>
+              <w:rPr>
+                <w:noProof/>
+                <w:webHidden/>
+              </w:rPr>
+              <w:fldChar w:fldCharType="begin"/>
+            </w:r>
+            <w:r>
+              <w:rPr>
+                <w:noProof/>
+                <w:webHidden/>
+              </w:rPr>
+              <w:instrText xml:space="preserve"> PAGEREF _Toc443762048 \h </w:instrText>
+            </w:r>
+            <w:r>
+              <w:rPr>
+                <w:noProof/>
+                <w:webHidden/>
+              </w:rPr>
+            </w:r>
+            <w:r>
+              <w:rPr>
+                <w:noProof/>
+                <w:webHidden/>
+              </w:rPr>
+              <w:fldChar w:fldCharType="separate"/>
+            </w:r>
+            <w:r>
+              <w:rPr>
+                <w:noProof/>
+                <w:webHidden/>
+              </w:rPr>
+              <w:t>10</w:t>
+            </w:r>
+            <w:r>
+              <w:rPr>
+                <w:noProof/>
+                <w:webHidden/>
+              </w:rPr>
+              <w:fldChar w:fldCharType="end"/>
+            </w:r>
+          </w:hyperlink>
+        </w:p>
+        <w:p>
+          <w:pPr>
+            <w:pStyle w:val="TOC1"/>
+            <w:tabs>
+              <w:tab w:val="end" w:leader="dot" w:pos="467.50pt"/>
+            </w:tabs>
+            <w:rPr>
+              <w:rFonts w:asciiTheme="minorHAnsi" w:eastAsiaTheme="minorEastAsia" w:hAnsiTheme="minorHAnsi" w:cstheme="minorBidi"/>
+              <w:noProof/>
+              <w:szCs w:val="22"/>
+            </w:rPr>
+          </w:pPr>
+          <w:hyperlink w:anchor="_Toc443762049" w:history="1">
+            <w:r>
+              <w:rPr>
+                <w:rStyle w:val="Hyperlink"/>
+                <w:noProof/>
+              </w:rPr>
+              <w:t>Doing More with TSTool Automation</w:t>
+            </w:r>
+            <w:r>
+              <w:rPr>
+                <w:noProof/>
+                <w:webHidden/>
+              </w:rPr>
+              <w:tab/>
+            </w:r>
+            <w:r>
+              <w:rPr>
+                <w:noProof/>
+                <w:webHidden/>
+              </w:rPr>
+              <w:fldChar w:fldCharType="begin"/>
+            </w:r>
+            <w:r>
+              <w:rPr>
+                <w:noProof/>
+                <w:webHidden/>
+              </w:rPr>
+              <w:instrText xml:space="preserve"> PAGEREF _Toc443762049 \h </w:instrText>
+            </w:r>
+            <w:r>
+              <w:rPr>
+                <w:noProof/>
+                <w:webHidden/>
+              </w:rPr>
+            </w:r>
+            <w:r>
+              <w:rPr>
+                <w:noProof/>
+                <w:webHidden/>
+              </w:rPr>
+              <w:fldChar w:fldCharType="separate"/>
+            </w:r>
+            <w:r>
+              <w:rPr>
+                <w:noProof/>
+                <w:webHidden/>
+              </w:rPr>
+              <w:t>14</w:t>
+            </w:r>
+            <w:r>
+              <w:rPr>
+                <w:noProof/>
+                <w:webHidden/>
+              </w:rPr>
+              <w:fldChar w:fldCharType="end"/>
+            </w:r>
+          </w:hyperlink>
+        </w:p>
+        <w:p>
+          <w:pPr>
+            <w:pStyle w:val="TOC1"/>
+            <w:tabs>
+              <w:tab w:val="end" w:leader="dot" w:pos="467.50pt"/>
+            </w:tabs>
+            <w:rPr>
+              <w:rFonts w:asciiTheme="minorHAnsi" w:eastAsiaTheme="minorEastAsia" w:hAnsiTheme="minorHAnsi" w:cstheme="minorBidi"/>
+              <w:noProof/>
+              <w:szCs w:val="22"/>
+            </w:rPr>
+          </w:pPr>
+          <w:hyperlink w:anchor="_Toc443762050" w:history="1">
+            <w:r>
+              <w:rPr>
+                <w:rStyle w:val="Hyperlink"/>
+                <w:noProof/>
+              </w:rPr>
+              <w:t>Resources</w:t>
+            </w:r>
+            <w:r>
+              <w:rPr>
+                <w:noProof/>
+                <w:webHidden/>
+              </w:rPr>
+              <w:tab/>
+            </w:r>
+            <w:r>
+              <w:rPr>
+                <w:noProof/>
+                <w:webHidden/>
+              </w:rPr>
+              <w:fldChar w:fldCharType="begin"/>
+            </w:r>
+            <w:r>
+              <w:rPr>
+                <w:noProof/>
+                <w:webHidden/>
+              </w:rPr>
+              <w:instrText xml:space="preserve"> PAGEREF _Toc443762050 \h </w:instrText>
+            </w:r>
+            <w:r>
+              <w:rPr>
+                <w:noProof/>
+                <w:webHidden/>
+              </w:rPr>
+            </w:r>
+            <w:r>
+              <w:rPr>
+                <w:noProof/>
+                <w:webHidden/>
+              </w:rPr>
+              <w:fldChar w:fldCharType="separate"/>
+            </w:r>
+            <w:r>
+              <w:rPr>
+                <w:noProof/>
+                <w:webHidden/>
+              </w:rPr>
+              <w:t>15</w:t>
+            </w:r>
+            <w:r>
+              <w:rPr>
+                <w:noProof/>
+                <w:webHidden/>
+              </w:rPr>
+              <w:fldChar w:fldCharType="end"/>
+            </w:r>
+          </w:hyperlink>
+        </w:p>
+        <w:p>
+          <w:r>
+            <w:rPr>
+              <w:b/>
+              <w:bCs/>
+              <w:noProof/>
+            </w:rPr>
+            <w:fldChar w:fldCharType="end"/>
+          </w:r>
+        </w:p>
+      </w:sdtContent>
+    </w:sdt>
+    <w:p>
+      <w:pPr>
+        <w:pStyle w:val="Heading1"/>
+      </w:pPr>
+      <w:bookmarkStart w:id="0" w:name="_Toc443762041"/>
+      <w:r>
+        <w:t>Introduction</w:t>
+      </w:r>
+      <w:bookmarkEnd w:id="0"/>
     </w:p>
     <w:p/>
     <w:p>
@@ -114,7 +886,13 @@
         <w:t xml:space="preserve">  This guide assumes </w:t>
       </w:r>
       <w:r>
-        <w:t xml:space="preserve">that the user has </w:t>
+        <w:t xml:space="preserve">that </w:t>
+      </w:r>
+      <w:r>
+        <w:t>you have</w:t>
+      </w:r>
+      <w:r>
+        <w:t xml:space="preserve"> </w:t>
       </w:r>
       <w:r>
         <w:t xml:space="preserve">very little </w:t>
@@ -139,7 +917,7 @@
     <w:tbl>
       <w:tblPr>
         <w:tblStyle w:val="TableGrid"/>
-        <w:tblW w:w="0pt" w:type="auto"/>
+        <w:tblW w:w="0pt" w:type="dxa"/>
         <w:tblLook w:firstRow="1" w:lastRow="0" w:firstColumn="1" w:lastColumn="0" w:noHBand="0" w:noVBand="1"/>
       </w:tblPr>
       <w:tblGrid>
@@ -165,43 +943,7 @@
               <w:t>for convenience</w:t>
             </w:r>
             <w:r>
-              <w:t>.</w:t>
-            </w:r>
-            <w:r>
-              <w:t xml:space="preserve">  The </w:t>
-            </w:r>
-            <w:proofErr w:type="spellStart"/>
-            <w:r>
-              <w:t>TSTool</w:t>
-            </w:r>
-            <w:proofErr w:type="spellEnd"/>
-            <w:r>
-              <w:t xml:space="preserve"> command files can be opened and run.</w:t>
-            </w:r>
-            <w:r>
-              <w:t xml:space="preserve">  However, to learn how to use </w:t>
-            </w:r>
-            <w:proofErr w:type="spellStart"/>
-            <w:r>
-              <w:t>TSTool</w:t>
-            </w:r>
-            <w:proofErr w:type="spellEnd"/>
-            <w:r>
-              <w:t xml:space="preserve"> it is recommended that you create the examples</w:t>
-            </w:r>
-            <w:r>
-              <w:t xml:space="preserve"> yourself using the </w:t>
-            </w:r>
-            <w:proofErr w:type="spellStart"/>
-            <w:r>
-              <w:t>TSTool</w:t>
-            </w:r>
-            <w:proofErr w:type="spellEnd"/>
-            <w:r>
-              <w:t xml:space="preserve"> software</w:t>
-            </w:r>
-            <w:r>
-              <w:t xml:space="preserve"> by following instructions in this document.</w:t>
+              <w:t>.  The TSTool command files can be opened and run.  However, to learn how to use TSTool it is recommended that you create the examples yourself using the TSTool software by following instructions in this document.</w:t>
             </w:r>
           </w:p>
         </w:tc>
@@ -243,10 +985,40 @@
         <w:t xml:space="preserve"> and Excel</w:t>
       </w:r>
       <w:r>
-        <w:t>, maps, and websites.</w:t>
-      </w:r>
-      <w:r>
-        <w:t xml:space="preserve">  TSTool has been developed and enhanced with funding from the State of Colorado and others sources and the State is migrating TSTool and other CDSS software to open source licensing.  </w:t>
+        <w:t xml:space="preserve">, </w:t>
+      </w:r>
+      <w:r>
+        <w:t>spatial data</w:t>
+      </w:r>
+      <w:r>
+        <w:t>, and websites.</w:t>
+      </w:r>
+      <w:r>
+        <w:t xml:space="preserve">  TSTool has been developed and enhanced with funding from the State of Colorado and others sources</w:t>
+      </w:r>
+      <w:r>
+        <w:t>.</w:t>
+      </w:r>
+      <w:r>
+        <w:t xml:space="preserve"> </w:t>
+      </w:r>
+      <w:r>
+        <w:t xml:space="preserve"> </w:t>
+      </w:r>
+      <w:r>
+        <w:t xml:space="preserve">TSTool and other CDSS software </w:t>
+      </w:r>
+      <w:r>
+        <w:t xml:space="preserve">are being migrated </w:t>
+      </w:r>
+      <w:r>
+        <w:t>to open source licensing</w:t>
+      </w:r>
+      <w:r>
+        <w:t xml:space="preserve"> and open source projects will be available in 2016</w:t>
+      </w:r>
+      <w:r>
+        <w:t xml:space="preserve">.  </w:t>
       </w:r>
       <w:r>
         <w:t>T</w:t>
@@ -349,7 +1121,16 @@
         </w:numPr>
       </w:pPr>
       <w:r>
-        <w:t>Automating database loading</w:t>
+        <w:t xml:space="preserve">Automating database </w:t>
+      </w:r>
+      <w:r>
+        <w:t xml:space="preserve">exports, </w:t>
+      </w:r>
+      <w:r>
+        <w:t>loading</w:t>
+      </w:r>
+      <w:r>
+        <w:t>, and quality control</w:t>
       </w:r>
     </w:p>
     <w:p>
@@ -393,9 +1174,11 @@
       <w:pPr>
         <w:pStyle w:val="Heading1"/>
       </w:pPr>
+      <w:bookmarkStart w:id="1" w:name="_Toc443762042"/>
       <w:r>
         <w:t>TSTool Capabilities</w:t>
       </w:r>
+      <w:bookmarkEnd w:id="1"/>
     </w:p>
     <w:p/>
     <w:p>
@@ -412,15 +1195,7 @@
         <w:t xml:space="preserve">a series of </w:t>
       </w:r>
       <w:r>
-        <w:t xml:space="preserve">date/time and value pairs, for example to indicate how temperature, precipitation, and </w:t>
-      </w:r>
-      <w:proofErr w:type="spellStart"/>
-      <w:r>
-        <w:t>streamflow</w:t>
-      </w:r>
-      <w:proofErr w:type="spellEnd"/>
-      <w:r>
-        <w:t xml:space="preserve"> change over time</w:t>
+        <w:t>date/time and value pairs, for example to indicate how temperature, precipitation, and streamflow change over time</w:t>
       </w:r>
       <w:r>
         <w:t xml:space="preserve"> at a specific location</w:t>
@@ -447,32 +1222,24 @@
         <w:t>they all have the same</w:t>
       </w:r>
       <w:r>
-        <w:t xml:space="preserve"> fundamental properties and </w:t>
-      </w:r>
-      <w:proofErr w:type="spellStart"/>
-      <w:r>
-        <w:t>TSTool</w:t>
-      </w:r>
-      <w:proofErr w:type="spellEnd"/>
+        <w:t xml:space="preserve"> fundamental properties and TSTool </w:t>
+      </w:r>
+      <w:r>
+        <w:t>deals with</w:t>
+      </w:r>
+      <w:r>
+        <w:t xml:space="preserve"> time series in a general way.  </w:t>
+      </w:r>
+      <w:r>
+        <w:t xml:space="preserve">Time series can be </w:t>
+      </w:r>
+      <w:r>
+        <w:t>displayed</w:t>
+      </w:r>
       <w:r>
         <w:t xml:space="preserve"> </w:t>
       </w:r>
       <w:r>
-        <w:t>deals with</w:t>
-      </w:r>
-      <w:r>
-        <w:t xml:space="preserve"> time series in a general way.  </w:t>
-      </w:r>
-      <w:r>
-        <w:t xml:space="preserve">Time series can be </w:t>
-      </w:r>
-      <w:r>
-        <w:t>displayed</w:t>
-      </w:r>
-      <w:r>
-        <w:t xml:space="preserve"> </w:t>
-      </w:r>
-      <w:r>
         <w:t xml:space="preserve">in </w:t>
       </w:r>
       <w:r>
@@ -494,15 +1261,7 @@
         <w:t>, as shown below.</w:t>
       </w:r>
       <w:r>
-        <w:t xml:space="preserve">  The </w:t>
-      </w:r>
-      <w:proofErr w:type="spellStart"/>
-      <w:r>
-        <w:t>TSTool</w:t>
-      </w:r>
-      <w:proofErr w:type="spellEnd"/>
-      <w:r>
-        <w:t xml:space="preserve"> visualization tools handle time series with different data intervals (including irregular time interval), missing data, and units.</w:t>
+        <w:t xml:space="preserve">  The TSTool visualization tools handle time series with different data intervals (including irregular time interval), missing data, and units.</w:t>
       </w:r>
     </w:p>
     <w:p/>
@@ -534,7 +1293,6 @@
               <w:rPr>
                 <w:noProof/>
               </w:rPr>
-              <w:lastRenderedPageBreak/>
               <w:drawing>
                 <wp:inline distT="0" distB="0" distL="0" distR="0">
                   <wp:extent cx="3930375" cy="1714500"/>
@@ -551,7 +1309,7 @@
                           <pic:cNvPicPr/>
                         </pic:nvPicPr>
                         <pic:blipFill>
-                          <a:blip r:embed="rId7">
+                          <a:blip r:embed="rId8">
                             <a:extLst>
                               <a:ext uri="{28A0092B-C50C-407E-A947-70E740481C1C}">
                                 <a14:useLocalDpi xmlns:a14="http://schemas.microsoft.com/office/drawing/2010/main" val="0"/>
@@ -604,7 +1362,7 @@
                           <pic:cNvPicPr/>
                         </pic:nvPicPr>
                         <pic:blipFill>
-                          <a:blip r:embed="rId8">
+                          <a:blip r:embed="rId9">
                             <a:extLst>
                               <a:ext uri="{28A0092B-C50C-407E-A947-70E740481C1C}">
                                 <a14:useLocalDpi xmlns:a14="http://schemas.microsoft.com/office/drawing/2010/main" val="0"/>
@@ -745,10 +1503,16 @@
         <w:t xml:space="preserve"> additional formats </w:t>
       </w:r>
       <w:r>
-        <w:t>will be</w:t>
-      </w:r>
-      <w:r>
-        <w:t xml:space="preserve"> supported as the software is enhanced.  Web services allow software to access data in standard formats using the internet.  Data from web services are used in examples in this document so that the bas</w:t>
+        <w:t>are</w:t>
+      </w:r>
+      <w:r>
+        <w:t xml:space="preserve"> </w:t>
+      </w:r>
+      <w:r>
+        <w:t>added over time, typically based on project requirements</w:t>
+      </w:r>
+      <w:r>
+        <w:t>.  Web services allow software to access data in standard formats using the internet.  Data from web services are used in examples in this document so that the bas</w:t>
       </w:r>
       <w:r>
         <w:t>ic software can be used without installing databases or other data files</w:t>
@@ -783,9 +1547,23 @@
       <w:pPr>
         <w:pStyle w:val="Heading1"/>
       </w:pPr>
+      <w:bookmarkStart w:id="2" w:name="_Toc443762043"/>
       <w:r>
         <w:t>Download TSTool</w:t>
       </w:r>
+      <w:bookmarkEnd w:id="2"/>
+    </w:p>
+    <w:p/>
+    <w:p>
+      <w:r>
+        <w:t>The current version and an archive of TSTool versions is available on a website maintained by the Open Water Foundation (</w:t>
+      </w:r>
+      <w:r>
+        <w:t>http://openwaterfoundation.org/software-tools/tstool</w:t>
+      </w:r>
+      <w:r>
+        <w:t>).  Older versions may be needed to match an earlier analysis.  Newer TSTool versions generally are backward compatible with old versions and the command syntax facilitates adding new features.</w:t>
+      </w:r>
     </w:p>
     <w:p/>
     <w:p>
@@ -793,7 +1571,19 @@
         <w:t>TSTool</w:t>
       </w:r>
       <w:r>
-        <w:t xml:space="preserve"> is available on the CDSS website</w:t>
+        <w:t xml:space="preserve"> </w:t>
+      </w:r>
+      <w:r>
+        <w:t xml:space="preserve">also </w:t>
+      </w:r>
+      <w:r>
+        <w:t xml:space="preserve">is available on the </w:t>
+      </w:r>
+      <w:r>
+        <w:t xml:space="preserve">State of Colorado’s </w:t>
+      </w:r>
+      <w:r>
+        <w:t>CDSS website</w:t>
       </w:r>
       <w:r>
         <w:t xml:space="preserve"> (</w:t>
@@ -811,114 +1601,55 @@
         <w:t xml:space="preserve"> at the version that is used by the State for its pr</w:t>
       </w:r>
       <w:r>
-        <w:t xml:space="preserve">ojects.  </w:t>
-      </w:r>
-      <w:proofErr w:type="spellStart"/>
-      <w:r>
-        <w:t>HydroBase</w:t>
-      </w:r>
-      <w:proofErr w:type="spellEnd"/>
-      <w:r>
-        <w:t xml:space="preserve"> is available on DVD from the State of Colorado.  Please contact the Colorado Water Conservation Board (CWCB) with regard to DVD purchases (http://cwcb.state.co.us)</w:t>
+        <w:t>ojects</w:t>
+      </w:r>
+      <w:r>
+        <w:t xml:space="preserve"> and is updated less frequently than the OWF website.</w:t>
+      </w:r>
+    </w:p>
+    <w:p/>
+    <w:p>
+      <w:r>
+        <w:t>See the release notes for each version to determine which features might be useful.</w:t>
+      </w:r>
+    </w:p>
+    <w:p/>
+    <w:p>
+      <w:pPr>
+        <w:pStyle w:val="Heading1"/>
+      </w:pPr>
+      <w:bookmarkStart w:id="3" w:name="_Toc443762044"/>
+      <w:r>
+        <w:t>Install TSTool</w:t>
+      </w:r>
+      <w:bookmarkEnd w:id="3"/>
+    </w:p>
+    <w:p/>
+    <w:p>
+      <w:r>
+        <w:t xml:space="preserve">The websites indicated in the previous section provide access to TSTool software installers, which for Windows have names similar to </w:t>
+      </w:r>
+      <w:r>
+        <w:rPr>
+          <w:rStyle w:val="RTiSWDocFileDirReference"/>
+        </w:rPr>
+        <w:t>TSTool_CDSS_10.2</w:t>
+      </w:r>
+      <w:r>
+        <w:rPr>
+          <w:rStyle w:val="RTiSWDocFileDirReference"/>
+        </w:rPr>
+        <w:t>9</w:t>
+      </w:r>
+      <w:r>
+        <w:rPr>
+          <w:rStyle w:val="RTiSWDocFileDirReference"/>
+        </w:rPr>
+        <w:t>.00_Setup.exe</w:t>
       </w:r>
       <w:r>
         <w:t>.</w:t>
       </w:r>
-    </w:p>
-    <w:p/>
-    <w:p>
-      <w:r>
-        <w:t xml:space="preserve">Additionally, </w:t>
-      </w:r>
-      <w:r>
-        <w:t>an archive of</w:t>
-      </w:r>
-      <w:r>
-        <w:t xml:space="preserve"> TSTool versions</w:t>
-      </w:r>
-      <w:r>
-        <w:t xml:space="preserve"> including new releases</w:t>
-      </w:r>
-      <w:r>
-        <w:t xml:space="preserve"> </w:t>
-      </w:r>
-      <w:r>
-        <w:t>is</w:t>
-      </w:r>
-      <w:r>
-        <w:t xml:space="preserve"> available on a website maintained by the </w:t>
-      </w:r>
-      <w:r>
-        <w:t>OWF (</w:t>
-      </w:r>
-      <w:hyperlink r:id="rId9" w:history="1">
-        <w:r>
-          <w:rPr>
-            <w:rStyle w:val="Hyperlink"/>
-          </w:rPr>
-          <w:t>https://sites.google.com/site/cdssstaging/tstool/download</w:t>
-        </w:r>
-      </w:hyperlink>
-      <w:r>
-        <w:t>)</w:t>
-      </w:r>
-      <w:r>
-        <w:t>.</w:t>
-      </w:r>
-      <w:r>
-        <w:t xml:space="preserve">  Older versions may be needed to match an earlier analysis and newer versions provide access to new features that may not yet be needed for State CDSS projects.</w:t>
-      </w:r>
-      <w:r>
-        <w:t xml:space="preserve">  Newer TSTool versions generally are backward compatible with old versions and the command syntax facilitates adding new features.</w:t>
-      </w:r>
-    </w:p>
-    <w:p/>
-    <w:p>
-      <w:r>
-        <w:t>See the release notes for each version to determine which features might be useful.</w:t>
-      </w:r>
-    </w:p>
-    <w:p/>
-    <w:p>
-      <w:pPr>
-        <w:pStyle w:val="Heading1"/>
-      </w:pPr>
-      <w:r>
-        <w:lastRenderedPageBreak/>
-        <w:t xml:space="preserve">Install </w:t>
-      </w:r>
-      <w:proofErr w:type="spellStart"/>
-      <w:r>
-        <w:t>TSTool</w:t>
-      </w:r>
-      <w:proofErr w:type="spellEnd"/>
-    </w:p>
-    <w:p/>
-    <w:p>
-      <w:r>
-        <w:t xml:space="preserve">The websites indicated in the previous section provide access to TSTool software installers, which for Windows have names similar to </w:t>
-      </w:r>
-      <w:r>
-        <w:rPr>
-          <w:rStyle w:val="RTiSWDocFileDirReference"/>
-        </w:rPr>
-        <w:t>TSTool_CDSS_10.2</w:t>
-      </w:r>
-      <w:r>
-        <w:rPr>
-          <w:rStyle w:val="RTiSWDocFileDirReference"/>
-        </w:rPr>
-        <w:t>9</w:t>
-      </w:r>
-      <w:r>
-        <w:rPr>
-          <w:rStyle w:val="RTiSWDocFileDirReference"/>
-        </w:rPr>
-        <w:t>.00_Setup.exe</w:t>
-      </w:r>
-      <w:r>
-        <w:t>.</w:t>
-      </w:r>
       <w:r>
         <w:t xml:space="preserve">  Save the installer</w:t>
       </w:r>
@@ -944,15 +1675,7 @@
         <w:t xml:space="preserve">an </w:t>
       </w:r>
       <w:r>
-        <w:t xml:space="preserve">administrator to install </w:t>
-      </w:r>
-      <w:proofErr w:type="spellStart"/>
-      <w:r>
-        <w:t>TSTool</w:t>
-      </w:r>
-      <w:proofErr w:type="spellEnd"/>
-      <w:r>
-        <w:t xml:space="preserve">; however, installing as </w:t>
+        <w:t xml:space="preserve">administrator to install TSTool; however, installing as </w:t>
       </w:r>
       <w:r>
         <w:t xml:space="preserve">a user with </w:t>
@@ -973,48 +1696,16 @@
         <w:t>It is recommended that you select all the defaults for the installer.</w:t>
       </w:r>
       <w:r>
-        <w:t xml:space="preserve">  The </w:t>
-      </w:r>
-      <w:proofErr w:type="spellStart"/>
-      <w:r>
-        <w:t>TSTool</w:t>
-      </w:r>
-      <w:proofErr w:type="spellEnd"/>
-      <w:r>
-        <w:t xml:space="preserve"> </w:t>
+        <w:t xml:space="preserve">  The TSTool </w:t>
       </w:r>
       <w:r>
         <w:t xml:space="preserve">software </w:t>
       </w:r>
       <w:r>
-        <w:t xml:space="preserve">installer has been created assuming that you may have access to the State of Colorado’s </w:t>
-      </w:r>
-      <w:proofErr w:type="spellStart"/>
-      <w:r>
-        <w:t>HydroBase</w:t>
-      </w:r>
-      <w:proofErr w:type="spellEnd"/>
-      <w:r>
-        <w:t xml:space="preserve"> database.  Consequently, at the end of the install process you are asked to configure that connection.  The defaults are generally OK if you have access to </w:t>
-      </w:r>
-      <w:proofErr w:type="spellStart"/>
-      <w:r>
-        <w:t>HydroBase</w:t>
-      </w:r>
-      <w:proofErr w:type="spellEnd"/>
-      <w:r>
-        <w:t xml:space="preserve">.  </w:t>
-      </w:r>
-      <w:r>
-        <w:t xml:space="preserve">If you don’t have </w:t>
-      </w:r>
-      <w:proofErr w:type="spellStart"/>
-      <w:r>
-        <w:t>HydroBase</w:t>
-      </w:r>
-      <w:proofErr w:type="spellEnd"/>
-      <w:r>
-        <w:t xml:space="preserve"> installed (or don’t know)</w:t>
+        <w:t xml:space="preserve">installer has been created assuming that you may have access to the State of Colorado’s HydroBase database.  Consequently, at the end of the install process you are asked to configure that connection.  The defaults are generally OK if you have access to HydroBase.  </w:t>
+      </w:r>
+      <w:r>
+        <w:t>If you don’t have HydroBase installed (or don’t know)</w:t>
       </w:r>
       <w:r>
         <w:t xml:space="preserve">, skip the step by answering </w:t>
@@ -1090,13 +1781,8 @@
     </w:p>
     <w:p/>
     <w:p>
-      <w:proofErr w:type="spellStart"/>
-      <w:r>
-        <w:t>TSTool</w:t>
-      </w:r>
-      <w:proofErr w:type="spellEnd"/>
-      <w:r>
-        <w:t xml:space="preserve"> will install to a version</w:t>
+      <w:r>
+        <w:t>TSTool will install to a version</w:t>
       </w:r>
       <w:r>
         <w:t>-specific</w:t>
@@ -1132,19 +1818,25 @@
         <w:rPr>
           <w:rStyle w:val="RTiSWDocGUIReference"/>
         </w:rPr>
-        <w:t xml:space="preserve">… </w:t>
-      </w:r>
-      <w:r>
-        <w:rPr>
-          <w:rStyle w:val="RTiSWDocGUIReference"/>
-        </w:rPr>
-        <w:t>CDSS</w:t>
-      </w:r>
-      <w:r>
-        <w:rPr>
-          <w:rStyle w:val="RTiSWDocGUIReference"/>
-        </w:rPr>
-        <w:t xml:space="preserve">… </w:t>
+        <w:t xml:space="preserve"> / C</w:t>
+      </w:r>
+      <w:r>
+        <w:rPr>
+          <w:rStyle w:val="RTiSWDocGUIReference"/>
+        </w:rPr>
+        <w:t>DSS</w:t>
+      </w:r>
+      <w:r>
+        <w:rPr>
+          <w:rStyle w:val="RTiSWDocGUIReference"/>
+        </w:rPr>
+        <w:t xml:space="preserve"> /</w:t>
+      </w:r>
+      <w:r>
+        <w:rPr>
+          <w:rStyle w:val="RTiSWDocGUIReference"/>
+        </w:rPr>
+        <w:t xml:space="preserve"> </w:t>
       </w:r>
       <w:r>
         <w:rPr>
@@ -1164,13 +1856,8 @@
     </w:p>
     <w:p/>
     <w:p>
-      <w:proofErr w:type="spellStart"/>
-      <w:r>
-        <w:t>TSTool</w:t>
-      </w:r>
-      <w:proofErr w:type="spellEnd"/>
-      <w:r>
-        <w:t xml:space="preserve"> </w:t>
+      <w:r>
+        <w:t xml:space="preserve">TSTool </w:t>
       </w:r>
       <w:r>
         <w:t>installers</w:t>
@@ -1220,20 +1907,22 @@
       <w:pPr>
         <w:pStyle w:val="Heading1"/>
       </w:pPr>
-      <w:r>
-        <w:lastRenderedPageBreak/>
-        <w:t xml:space="preserve">Start </w:t>
-      </w:r>
-      <w:proofErr w:type="spellStart"/>
-      <w:r>
-        <w:t>TSTool</w:t>
-      </w:r>
-      <w:proofErr w:type="spellEnd"/>
-    </w:p>
-    <w:p/>
-    <w:p>
-      <w:r>
-        <w:t xml:space="preserve">TSTool can be started using the </w:t>
+      <w:bookmarkStart w:id="4" w:name="_Toc443762045"/>
+      <w:r>
+        <w:t>Start TSTool</w:t>
+      </w:r>
+      <w:bookmarkEnd w:id="4"/>
+    </w:p>
+    <w:p/>
+    <w:p>
+      <w:r>
+        <w:t xml:space="preserve">TSTool can be started </w:t>
+      </w:r>
+      <w:r>
+        <w:t xml:space="preserve">(using Windows 7 conventions) </w:t>
+      </w:r>
+      <w:r>
+        <w:t xml:space="preserve">using the </w:t>
       </w:r>
       <w:r>
         <w:rPr>
@@ -1245,7 +1934,13 @@
         <w:rPr>
           <w:rStyle w:val="RTiSWDocGUIReference"/>
         </w:rPr>
-        <w:t xml:space="preserve">… </w:t>
+        <w:t xml:space="preserve"> /</w:t>
+      </w:r>
+      <w:r>
+        <w:rPr>
+          <w:rStyle w:val="RTiSWDocGUIReference"/>
+        </w:rPr>
+        <w:t xml:space="preserve"> </w:t>
       </w:r>
       <w:r>
         <w:rPr>
@@ -1257,7 +1952,19 @@
         <w:rPr>
           <w:rStyle w:val="RTiSWDocGUIReference"/>
         </w:rPr>
-        <w:t xml:space="preserve">s… </w:t>
+        <w:t>s</w:t>
+      </w:r>
+      <w:r>
+        <w:rPr>
+          <w:rStyle w:val="RTiSWDocGUIReference"/>
+        </w:rPr>
+        <w:t xml:space="preserve"> /</w:t>
+      </w:r>
+      <w:r>
+        <w:rPr>
+          <w:rStyle w:val="RTiSWDocGUIReference"/>
+        </w:rPr>
+        <w:t xml:space="preserve"> </w:t>
       </w:r>
       <w:r>
         <w:rPr>
@@ -1269,7 +1976,13 @@
         <w:rPr>
           <w:rStyle w:val="RTiSWDocGUIReference"/>
         </w:rPr>
-        <w:t xml:space="preserve">… </w:t>
+        <w:t xml:space="preserve"> /</w:t>
+      </w:r>
+      <w:r>
+        <w:rPr>
+          <w:rStyle w:val="RTiSWDocGUIReference"/>
+        </w:rPr>
+        <w:t xml:space="preserve"> </w:t>
       </w:r>
       <w:r>
         <w:rPr>
@@ -1290,23 +2003,7 @@
         <w:t xml:space="preserve"> login window </w:t>
       </w:r>
       <w:r>
-        <w:t xml:space="preserve">will be displayed (below right).  The attempt to find </w:t>
-      </w:r>
-      <w:proofErr w:type="spellStart"/>
-      <w:r>
-        <w:t>HydroBase</w:t>
-      </w:r>
-      <w:proofErr w:type="spellEnd"/>
-      <w:r>
-        <w:t xml:space="preserve"> databases may result in a warning about the Windows firewall.  If </w:t>
-      </w:r>
-      <w:proofErr w:type="spellStart"/>
-      <w:r>
-        <w:t>HydroBase</w:t>
-      </w:r>
-      <w:proofErr w:type="spellEnd"/>
-      <w:r>
-        <w:t xml:space="preserve"> is disabled, as described below, this warning should not display again.</w:t>
+        <w:t>will be displayed (below right).  The attempt to find HydroBase databases may result in a warning about the Windows firewall.  If HydroBase is disabled, as described below, this warning should not display again.</w:t>
       </w:r>
     </w:p>
     <w:p/>
@@ -1440,7 +2137,19 @@
     <w:p/>
     <w:p>
       <w:r>
-        <w:t xml:space="preserve">Unless you have been provided with a HydroBase DVD or have access to HydroBase on a server, you will not be able to select a HydroBase database.  Consequently, press </w:t>
+        <w:t>Unless you have access to HydroBase on a server</w:t>
+      </w:r>
+      <w:r>
+        <w:t xml:space="preserve"> or </w:t>
+      </w:r>
+      <w:r>
+        <w:t xml:space="preserve">have installed HydroBase from DVD </w:t>
+      </w:r>
+      <w:r>
+        <w:t>or the web</w:t>
+      </w:r>
+      <w:r>
+        <w:t xml:space="preserve">, you will not be able to select a HydroBase database.  Consequently, press </w:t>
       </w:r>
       <w:r>
         <w:rPr>
@@ -1455,15 +2164,7 @@
         <w:t xml:space="preserve">in the above-right dialog </w:t>
       </w:r>
       <w:r>
-        <w:t xml:space="preserve">and </w:t>
-      </w:r>
-      <w:proofErr w:type="spellStart"/>
-      <w:r>
-        <w:t>HydroBase</w:t>
-      </w:r>
-      <w:proofErr w:type="spellEnd"/>
-      <w:r>
-        <w:t xml:space="preserve"> features will be disabled.</w:t>
+        <w:t>and HydroBase features will be disabled.</w:t>
       </w:r>
     </w:p>
     <w:p/>
@@ -1481,7 +2182,19 @@
         <w:rPr>
           <w:rStyle w:val="RTiSWDocGUIReference"/>
         </w:rPr>
-        <w:t>Tools…Options</w:t>
+        <w:t>Tools</w:t>
+      </w:r>
+      <w:r>
+        <w:rPr>
+          <w:rStyle w:val="RTiSWDocGUIReference"/>
+        </w:rPr>
+        <w:t xml:space="preserve"> / </w:t>
+      </w:r>
+      <w:r>
+        <w:rPr>
+          <w:rStyle w:val="RTiSWDocGUIReference"/>
+        </w:rPr>
+        <w:t>Options</w:t>
       </w:r>
       <w:r>
         <w:t xml:space="preserve"> menu, select the </w:t>
@@ -1508,16 +2221,20 @@
         <w:rPr>
           <w:rStyle w:val="RTiSWDocGUIReference"/>
         </w:rPr>
-        <w:t xml:space="preserve">Select </w:t>
-      </w:r>
-      <w:proofErr w:type="spellStart"/>
-      <w:r>
-        <w:rPr>
-          <w:rStyle w:val="RTiSWDocGUIReference"/>
-        </w:rPr>
-        <w:t>HydoBase</w:t>
-      </w:r>
-      <w:proofErr w:type="spellEnd"/>
+        <w:t>Select Hyd</w:t>
+      </w:r>
+      <w:r>
+        <w:rPr>
+          <w:rStyle w:val="RTiSWDocGUIReference"/>
+        </w:rPr>
+        <w:t>r</w:t>
+      </w:r>
+      <w:r>
+        <w:rPr>
+          <w:rStyle w:val="RTiSWDocGUIReference"/>
+        </w:rPr>
+        <w:t>oBase</w:t>
+      </w:r>
       <w:r>
         <w:t xml:space="preserve"> dialog</w:t>
       </w:r>
@@ -1533,17 +2250,91 @@
       <w:pPr>
         <w:pStyle w:val="Heading1"/>
       </w:pPr>
+      <w:bookmarkStart w:id="5" w:name="_Toc443762046"/>
       <w:r>
         <w:t>Example 1 – Data Browsing</w:t>
       </w:r>
       <w:r>
         <w:t xml:space="preserve"> and Viewing</w:t>
       </w:r>
-    </w:p>
-    <w:p/>
-    <w:p>
-      <w:r>
-        <w:t>After TSTool has finished initializing data connections, the upper part of the main window can be used to browse time series data</w:t>
+      <w:bookmarkEnd w:id="5"/>
+    </w:p>
+    <w:p/>
+    <w:tbl>
+      <w:tblPr>
+        <w:tblStyle w:val="TableGrid"/>
+        <w:tblW w:w="0pt" w:type="dxa"/>
+        <w:tblLook w:firstRow="1" w:lastRow="0" w:firstColumn="1" w:lastColumn="0" w:noHBand="0" w:noVBand="1"/>
+      </w:tblPr>
+      <w:tblGrid>
+        <w:gridCol w:w="9350"/>
+      </w:tblGrid>
+      <w:tr>
+        <w:tc>
+          <w:tcPr>
+            <w:tcW w:w="467.50pt" w:type="dxa"/>
+            <w:shd w:val="clear" w:color="auto" w:fill="D9D9D9" w:themeFill="background1" w:themeFillShade="D9"/>
+          </w:tcPr>
+          <w:p>
+            <w:r>
+              <w:t xml:space="preserve">See </w:t>
+            </w:r>
+            <w:r>
+              <w:t xml:space="preserve">the file:  </w:t>
+            </w:r>
+            <w:r>
+              <w:rPr>
+                <w:rStyle w:val="RTiSWDocFileDirReference"/>
+              </w:rPr>
+              <w:t>example1</w:t>
+            </w:r>
+            <w:r>
+              <w:rPr>
+                <w:rStyle w:val="RTiSWDocFileDirReference"/>
+              </w:rPr>
+              <w:t>-DataBrowsingAndViewing</w:t>
+            </w:r>
+            <w:r>
+              <w:rPr>
+                <w:rStyle w:val="RTiSWDocFileDirReference"/>
+              </w:rPr>
+              <w:t>.TSTool</w:t>
+            </w:r>
+          </w:p>
+          <w:p>
+            <w:pPr>
+              <w:rPr>
+                <w:rStyle w:val="RTiSWDocGUIReference"/>
+              </w:rPr>
+            </w:pPr>
+            <w:r>
+              <w:t xml:space="preserve">This command file can be loaded in TSTool with </w:t>
+            </w:r>
+            <w:r>
+              <w:rPr>
+                <w:rStyle w:val="RTiSWDocGUIReference"/>
+              </w:rPr>
+              <w:t>File / Open / Command File…</w:t>
+            </w:r>
+          </w:p>
+          <w:p>
+            <w:r>
+              <w:t>However, it is recommended that you (re)create this file following the text below.</w:t>
+            </w:r>
+          </w:p>
+        </w:tc>
+      </w:tr>
+    </w:tbl>
+    <w:p/>
+    <w:p>
+      <w:r>
+        <w:t xml:space="preserve">After TSTool has </w:t>
+      </w:r>
+      <w:r>
+        <w:t xml:space="preserve">started up and has </w:t>
+      </w:r>
+      <w:r>
+        <w:t>finished initializing data connections, the upper part of the main window can be used to browse time series data</w:t>
       </w:r>
       <w:r>
         <w:t xml:space="preserve"> from various sources</w:t>
@@ -1649,7 +2440,13 @@
         <w:t xml:space="preserve">input and output </w:t>
       </w:r>
       <w:r>
-        <w:t>files.  Th</w:t>
+        <w:t>files</w:t>
+      </w:r>
+      <w:r>
+        <w:t xml:space="preserve"> and in the future may be referred to as “file datastores”)</w:t>
+      </w:r>
+      <w:r>
+        <w:t>.  Th</w:t>
       </w:r>
       <w:r>
         <w:t>e</w:t>
@@ -1661,11 +2458,7 @@
         <w:t xml:space="preserve"> in the top of the main window</w:t>
       </w:r>
       <w:r>
-        <w:t xml:space="preserve">.  In </w:t>
-      </w:r>
-      <w:r>
-        <w:lastRenderedPageBreak/>
-        <w:t xml:space="preserve">actuality, TSTool has multiple data connections active from start-up </w:t>
+        <w:t xml:space="preserve">.  In actuality, TSTool has multiple data connections active from start-up </w:t>
       </w:r>
       <w:r>
         <w:t xml:space="preserve">that can be used with commands as described in the next section </w:t>
@@ -1680,7 +2473,13 @@
         <w:rPr>
           <w:rStyle w:val="RTiSWDocGUIReference"/>
         </w:rPr>
-        <w:t>View…</w:t>
+        <w:t>View</w:t>
+      </w:r>
+      <w:r>
+        <w:rPr>
+          <w:rStyle w:val="RTiSWDocGUIReference"/>
+        </w:rPr>
+        <w:t xml:space="preserve"> / </w:t>
       </w:r>
       <w:r>
         <w:rPr>
@@ -1722,21 +2521,31 @@
         <w:t xml:space="preserve">area </w:t>
       </w:r>
       <w:r>
-        <w:t xml:space="preserve">of the main </w:t>
-      </w:r>
-      <w:proofErr w:type="spellStart"/>
-      <w:r>
-        <w:t>TSTool</w:t>
-      </w:r>
-      <w:proofErr w:type="spellEnd"/>
-      <w:r>
-        <w:t xml:space="preserve"> window</w:t>
+        <w:t>of the main TSTool window</w:t>
       </w:r>
       <w:r>
         <w:t>, as shown in the above figure</w:t>
       </w:r>
       <w:r>
-        <w:t>.  The query does not process all the time series data values but only the location (typically stations) and time series metadata (available period of record, data units, etc.).  Use the scroll bar to review all available metadata</w:t>
+        <w:t xml:space="preserve">.  The query does not </w:t>
+      </w:r>
+      <w:r>
+        <w:t>retrieve</w:t>
+      </w:r>
+      <w:r>
+        <w:t xml:space="preserve"> all the time series data values but only </w:t>
+      </w:r>
+      <w:r>
+        <w:t>returns metadata such as station data</w:t>
+      </w:r>
+      <w:r>
+        <w:t xml:space="preserve"> and time series metadata (available period of record, data units, etc.).  Use the scroll bar</w:t>
+      </w:r>
+      <w:r>
+        <w:t>s</w:t>
+      </w:r>
+      <w:r>
+        <w:t xml:space="preserve"> to review all available metadata</w:t>
       </w:r>
       <w:r>
         <w:t xml:space="preserve"> (i.e. columns that are to the right of those visible in the above figure)</w:t>
@@ -1748,40 +2557,19 @@
         <w:t xml:space="preserve"> </w:t>
       </w:r>
       <w:r>
-        <w:t xml:space="preserve"> Some metadata (e.g., location identifier, data type, units) are typically available for all </w:t>
-      </w:r>
-      <w:proofErr w:type="spellStart"/>
-      <w:r>
-        <w:t>datastores</w:t>
-      </w:r>
-      <w:proofErr w:type="spellEnd"/>
-      <w:r>
-        <w:t xml:space="preserve">; however, specific data varies by source.  Refer to the </w:t>
-      </w:r>
-      <w:proofErr w:type="spellStart"/>
+        <w:t xml:space="preserve"> Some metadata (e.g.</w:t>
+      </w:r>
+      <w:r>
+        <w:t xml:space="preserve"> location identifier, data type, units) are typically available for all datastores; however, specific data varies by source.  Refer to the </w:t>
+      </w:r>
       <w:r>
         <w:rPr>
           <w:rStyle w:val="RTiSWDocSectionReference"/>
         </w:rPr>
-        <w:t>Datastore</w:t>
-      </w:r>
-      <w:proofErr w:type="spellEnd"/>
-      <w:r>
-        <w:rPr>
-          <w:rStyle w:val="RTiSWDocSectionReference"/>
-        </w:rPr>
-        <w:t xml:space="preserve"> Reference</w:t>
-      </w:r>
-      <w:r>
-        <w:t xml:space="preserve"> for information about each </w:t>
-      </w:r>
-      <w:proofErr w:type="spellStart"/>
-      <w:r>
-        <w:t>datastore</w:t>
-      </w:r>
-      <w:proofErr w:type="spellEnd"/>
-      <w:r>
-        <w:t xml:space="preserve"> type. </w:t>
+        <w:t>Datastore Reference</w:t>
+      </w:r>
+      <w:r>
+        <w:t xml:space="preserve"> for information about each datastore type. </w:t>
       </w:r>
       <w:r>
         <w:t xml:space="preserve"> </w:t>
@@ -1841,7 +2629,13 @@
         <w:t xml:space="preserve">  </w:t>
       </w:r>
       <w:r>
-        <w:t xml:space="preserve">Cells that are selected will cause the time series for the row to be processed.  </w:t>
+        <w:t>Cells that are selected will cause the time series for the row to be processed</w:t>
+      </w:r>
+      <w:r>
+        <w:t xml:space="preserve"> in subsequent actions</w:t>
+      </w:r>
+      <w:r>
+        <w:t xml:space="preserve">.  </w:t>
       </w:r>
       <w:r>
         <w:t>The following figure illustrates cells that have been selected.</w:t>
@@ -1908,7 +2702,10 @@
         <w:t>Copy Selected to Commands</w:t>
       </w:r>
       <w:r>
-        <w:t xml:space="preserve">.  </w:t>
+        <w:t xml:space="preserve"> under the list.</w:t>
+      </w:r>
+      <w:r>
+        <w:t xml:space="preserve">  </w:t>
       </w:r>
       <w:r>
         <w:t>For example,</w:t>
@@ -2026,15 +2823,7 @@
         <w:t xml:space="preserve">Microsoft </w:t>
       </w:r>
       <w:r>
-        <w:t xml:space="preserve">Excel; however, in </w:t>
-      </w:r>
-      <w:proofErr w:type="spellStart"/>
-      <w:r>
-        <w:t>TSTool</w:t>
-      </w:r>
-      <w:proofErr w:type="spellEnd"/>
-      <w:r>
-        <w:t xml:space="preserve"> the processing logic</w:t>
+        <w:t>Excel; however, in TSTool the processing logic</w:t>
       </w:r>
       <w:r>
         <w:t xml:space="preserve"> is</w:t>
@@ -2049,11 +2838,7 @@
         <w:t>are maintained in the program’s memory and are accessed by identifiers as needed.</w:t>
       </w:r>
       <w:r>
-        <w:t xml:space="preserve">  Consequently, an </w:t>
-      </w:r>
-      <w:r>
-        <w:lastRenderedPageBreak/>
-        <w:t>important part of defining a workflow in TSTool is understanding and implementing naming conventions for data object identifiers.</w:t>
+        <w:t xml:space="preserve">  Consequently, an important part of defining a workflow in TSTool is understanding and implementing naming conventions for data object identifiers.</w:t>
       </w:r>
     </w:p>
     <w:p/>
@@ -2089,11 +2874,13 @@
         <w:ind w:firstLine="36pt"/>
         <w:rPr>
           <w:rFonts w:ascii="Courier New" w:hAnsi="Courier New" w:cs="Courier New"/>
+          <w:sz w:val="20"/>
         </w:rPr>
       </w:pPr>
       <w:r>
         <w:rPr>
           <w:rFonts w:ascii="Courier New" w:hAnsi="Courier New" w:cs="Courier New"/>
+          <w:sz w:val="20"/>
         </w:rPr>
         <w:t>Location.DataSource.DataType.Interval~DataStoreOrInputType</w:t>
       </w:r>
@@ -2101,6 +2888,46 @@
     <w:p/>
     <w:p>
       <w:r>
+        <w:t>or</w:t>
+      </w:r>
+    </w:p>
+    <w:p/>
+    <w:p>
+      <w:pPr>
+        <w:ind w:firstLine="36pt"/>
+        <w:rPr>
+          <w:rFonts w:ascii="Courier New" w:hAnsi="Courier New" w:cs="Courier New"/>
+          <w:sz w:val="20"/>
+        </w:rPr>
+      </w:pPr>
+      <w:r>
+        <w:rPr>
+          <w:rFonts w:ascii="Courier New" w:hAnsi="Courier New" w:cs="Courier New"/>
+          <w:sz w:val="20"/>
+        </w:rPr>
+        <w:t>Location.DataSource.DataType.Interval</w:t>
+      </w:r>
+      <w:r>
+        <w:rPr>
+          <w:rFonts w:ascii="Courier New" w:hAnsi="Courier New" w:cs="Courier New"/>
+          <w:sz w:val="20"/>
+        </w:rPr>
+        <w:t>.Scenario</w:t>
+      </w:r>
+      <w:r>
+        <w:rPr>
+          <w:rFonts w:ascii="Courier New" w:hAnsi="Courier New" w:cs="Courier New"/>
+          <w:sz w:val="20"/>
+        </w:rPr>
+        <w:t>~DataStoreOrInputType</w:t>
+      </w:r>
+    </w:p>
+    <w:p/>
+    <w:p>
+      <w:r>
+        <w:t xml:space="preserve">The Scenario part of the TSID is optional and is often not used when reading from common data sources (it may be used for modeling different scenarios such as climate change, for example).  </w:t>
+      </w:r>
+      <w:r>
         <w:t xml:space="preserve">The periods in </w:t>
       </w:r>
       <w:r>
@@ -2191,15 +3018,10 @@
     <w:p/>
     <w:p>
       <w:r>
-        <w:t xml:space="preserve">When </w:t>
-      </w:r>
-      <w:proofErr w:type="spellStart"/>
-      <w:r>
-        <w:t>TSTool</w:t>
-      </w:r>
-      <w:proofErr w:type="spellEnd"/>
-      <w:r>
-        <w:t xml:space="preserve"> sees a TSID in the command area, it interprets the TSID as an implicit read command and will attempt to read the time series from the data source.</w:t>
+        <w:t>When TSTool sees a TSID in the command area, it interprets the TSID as an implicit read command and will attempt to read the time series from the data source.</w:t>
+      </w:r>
+      <w:r>
+        <w:t xml:space="preserve">  In other words, a TSID command triggers a data read.</w:t>
       </w:r>
     </w:p>
     <w:p/>
@@ -2220,7 +3042,22 @@
         <w:t xml:space="preserve"> </w:t>
       </w:r>
       <w:r>
-        <w:t>button t</w:t>
+        <w:t xml:space="preserve">button </w:t>
+      </w:r>
+      <w:r>
+        <w:t xml:space="preserve">at the bottom of the </w:t>
+      </w:r>
+      <w:r>
+        <w:rPr>
+          <w:rStyle w:val="RTiSWDocGUIReference"/>
+        </w:rPr>
+        <w:t>Commands</w:t>
+      </w:r>
+      <w:r>
+        <w:t xml:space="preserve"> area </w:t>
+      </w:r>
+      <w:r>
+        <w:t>t</w:t>
       </w:r>
       <w:r>
         <w:t xml:space="preserve">o </w:t>
@@ -2352,8 +3189,21 @@
     <w:p/>
     <w:p>
       <w:pPr>
+        <w:rPr>
+          <w:rFonts w:ascii="Arial Bold" w:hAnsi="Arial Bold"/>
+          <w:b/>
+          <w:sz w:val="24"/>
+        </w:rPr>
+      </w:pPr>
+      <w:r>
+        <w:br w:type="page"/>
+      </w:r>
+    </w:p>
+    <w:p>
+      <w:pPr>
         <w:pStyle w:val="Heading1"/>
       </w:pPr>
+      <w:bookmarkStart w:id="6" w:name="_Toc443762047"/>
       <w:r>
         <w:t xml:space="preserve">Example </w:t>
       </w:r>
@@ -2363,7 +3213,83 @@
       <w:r>
         <w:t xml:space="preserve"> – Using Commands</w:t>
       </w:r>
-    </w:p>
+      <w:bookmarkEnd w:id="6"/>
+    </w:p>
+    <w:p/>
+    <w:tbl>
+      <w:tblPr>
+        <w:tblStyle w:val="TableGrid"/>
+        <w:tblW w:w="0pt" w:type="dxa"/>
+        <w:tblLook w:firstRow="1" w:lastRow="0" w:firstColumn="1" w:lastColumn="0" w:noHBand="0" w:noVBand="1"/>
+      </w:tblPr>
+      <w:tblGrid>
+        <w:gridCol w:w="9350"/>
+      </w:tblGrid>
+      <w:tr>
+        <w:tc>
+          <w:tcPr>
+            <w:tcW w:w="467.50pt" w:type="dxa"/>
+            <w:shd w:val="clear" w:color="auto" w:fill="D9D9D9" w:themeFill="background1" w:themeFillShade="D9"/>
+          </w:tcPr>
+          <w:p>
+            <w:r>
+              <w:t xml:space="preserve">See the file:  </w:t>
+            </w:r>
+            <w:r>
+              <w:rPr>
+                <w:rStyle w:val="RTiSWDocFileDirReference"/>
+              </w:rPr>
+              <w:t>example</w:t>
+            </w:r>
+            <w:r>
+              <w:rPr>
+                <w:rStyle w:val="RTiSWDocFileDirReference"/>
+              </w:rPr>
+              <w:t>2</w:t>
+            </w:r>
+            <w:r>
+              <w:rPr>
+                <w:rStyle w:val="RTiSWDocFileDirReference"/>
+              </w:rPr>
+              <w:t>-</w:t>
+            </w:r>
+            <w:r>
+              <w:rPr>
+                <w:rStyle w:val="RTiSWDocFileDirReference"/>
+              </w:rPr>
+              <w:t>UsingCommands</w:t>
+            </w:r>
+            <w:r>
+              <w:rPr>
+                <w:rStyle w:val="RTiSWDocFileDirReference"/>
+              </w:rPr>
+              <w:t>.TSTool</w:t>
+            </w:r>
+          </w:p>
+          <w:p>
+            <w:pPr>
+              <w:rPr>
+                <w:rStyle w:val="RTiSWDocGUIReference"/>
+              </w:rPr>
+            </w:pPr>
+            <w:r>
+              <w:t xml:space="preserve">This command file can be loaded in TSTool with </w:t>
+            </w:r>
+            <w:r>
+              <w:rPr>
+                <w:rStyle w:val="RTiSWDocGUIReference"/>
+              </w:rPr>
+              <w:t>File / Open / Command File…</w:t>
+            </w:r>
+          </w:p>
+          <w:p>
+            <w:r>
+              <w:t>However, it is recommended that you (re)create this file following the text below.</w:t>
+            </w:r>
+          </w:p>
+        </w:tc>
+      </w:tr>
+    </w:tbl>
     <w:p/>
     <w:p>
       <w:r>
@@ -2379,15 +3305,7 @@
         <w:t xml:space="preserve"> in a documentable, repeatable manner</w:t>
       </w:r>
       <w:r>
-        <w:t xml:space="preserve">.  Commands are somewhat equivalent to Excel spreadsheet formulas; however, </w:t>
-      </w:r>
-      <w:proofErr w:type="spellStart"/>
-      <w:r>
-        <w:t>TSTool</w:t>
-      </w:r>
-      <w:proofErr w:type="spellEnd"/>
-      <w:r>
-        <w:t xml:space="preserve"> commands are </w:t>
+        <w:t xml:space="preserve">.  Commands are somewhat equivalent to Excel spreadsheet formulas; however, TSTool commands are </w:t>
       </w:r>
       <w:r>
         <w:t>defined, sequenced, and displayed</w:t>
@@ -2405,18 +3323,22 @@
         <w:t>query the full period</w:t>
       </w:r>
       <w:r>
-        <w:t xml:space="preserve"> of available data (unless </w:t>
-      </w:r>
-      <w:proofErr w:type="spellStart"/>
-      <w:r>
-        <w:t>datastores</w:t>
-      </w:r>
-      <w:proofErr w:type="spellEnd"/>
-      <w:r>
-        <w:t xml:space="preserve"> themselves constrain the query to a limited period)</w:t>
-      </w:r>
-      <w:r>
-        <w:t xml:space="preserve">.  Once the amount of data is known, the user can evaluate data quality and </w:t>
+        <w:t xml:space="preserve"> of available data (unless datastores themselves constrain the query to a limited period</w:t>
+      </w:r>
+      <w:r>
+        <w:t xml:space="preserve"> – for example the USGS NWIS web services typically return only a short recent period</w:t>
+      </w:r>
+      <w:r>
+        <w:t>)</w:t>
+      </w:r>
+      <w:r>
+        <w:t xml:space="preserve">.  Once the amount of data is known, </w:t>
+      </w:r>
+      <w:r>
+        <w:t>you</w:t>
+      </w:r>
+      <w:r>
+        <w:t xml:space="preserve"> can evaluate data quality and </w:t>
       </w:r>
       <w:r>
         <w:t>refine</w:t>
@@ -2425,7 +3347,13 @@
         <w:t xml:space="preserve"> the period</w:t>
       </w:r>
       <w:r>
-        <w:t xml:space="preserve"> to their needs.  The</w:t>
+        <w:t xml:space="preserve"> to </w:t>
+      </w:r>
+      <w:r>
+        <w:t>your</w:t>
+      </w:r>
+      <w:r>
+        <w:t xml:space="preserve"> needs.  The</w:t>
       </w:r>
       <w:r>
         <w:t xml:space="preserve"> TSID </w:t>
@@ -2443,7 +3371,13 @@
         <w:t>Commands</w:t>
       </w:r>
       <w:r>
-        <w:t xml:space="preserve"> area tells TSTool to read the time series.  However, there are no controls to indicate the </w:t>
+        <w:t xml:space="preserve"> area tells TSTool to read the time series.  However, there </w:t>
+      </w:r>
+      <w:r>
+        <w:t>is no additional information with this simple command</w:t>
+      </w:r>
+      <w:r>
+        <w:t xml:space="preserve"> to indicate the </w:t>
       </w:r>
       <w:r>
         <w:t xml:space="preserve">time </w:t>
@@ -2451,21 +3385,20 @@
       <w:r>
         <w:t xml:space="preserve">period to read or provide other options that may be </w:t>
       </w:r>
-      <w:proofErr w:type="spellStart"/>
-      <w:r>
-        <w:t>appropritae</w:t>
-      </w:r>
-      <w:proofErr w:type="spellEnd"/>
-      <w:r>
-        <w:t xml:space="preserve"> for the </w:t>
-      </w:r>
-      <w:proofErr w:type="spellStart"/>
-      <w:r>
-        <w:t>datastore</w:t>
-      </w:r>
-      <w:proofErr w:type="spellEnd"/>
-      <w:r>
-        <w:t xml:space="preserve">.  To illustrate how commands are useful, first select one of the TSIDs in the </w:t>
+      <w:r>
+        <w:t>appropri</w:t>
+      </w:r>
+      <w:r>
+        <w:t>a</w:t>
+      </w:r>
+      <w:r>
+        <w:t>t</w:t>
+      </w:r>
+      <w:r>
+        <w:t>e</w:t>
+      </w:r>
+      <w:r>
+        <w:t xml:space="preserve"> for the datastore.  To illustrate how commands are useful, first select one of the TSIDs in the </w:t>
       </w:r>
       <w:r>
         <w:rPr>
@@ -2474,7 +3407,13 @@
         <w:t>Commands</w:t>
       </w:r>
       <w:r>
-        <w:t xml:space="preserve"> area (by </w:t>
+        <w:t xml:space="preserve"> area</w:t>
+      </w:r>
+      <w:r>
+        <w:t xml:space="preserve"> from the previous example</w:t>
+      </w:r>
+      <w:r>
+        <w:t xml:space="preserve"> (by </w:t>
       </w:r>
       <w:r>
         <w:rPr>
@@ -2498,7 +3437,6 @@
         <w:rPr>
           <w:rStyle w:val="RTiSWDocGUIReference"/>
         </w:rPr>
-        <w:lastRenderedPageBreak/>
         <w:t>Convert TSID command to general ReadTimeSeries() command</w:t>
       </w:r>
       <w:r>
@@ -2584,15 +3522,7 @@
         <w:t>;</w:t>
       </w:r>
       <w:r>
-        <w:t xml:space="preserve"> </w:t>
-      </w:r>
-      <w:proofErr w:type="spellStart"/>
-      <w:r>
-        <w:t>TSTool</w:t>
-      </w:r>
-      <w:proofErr w:type="spellEnd"/>
-      <w:r>
-        <w:t xml:space="preserve"> uses mixed case to make commands and parameters more readable.  Unlike Excel formulas, command parameters can be in any order because the parameter name is provided.</w:t>
+        <w:t xml:space="preserve"> TSTool uses mixed case to make commands and parameters more readable.  Unlike Excel formulas, command parameters can be in any order because the parameter name is provided.</w:t>
       </w:r>
     </w:p>
     <w:p/>
@@ -2645,9 +3575,9 @@
         </w:rPr>
         <w:drawing>
           <wp:inline distT="0" distB="0" distL="0" distR="0">
-            <wp:extent cx="5943600" cy="3108960"/>
+            <wp:extent cx="5943600" cy="2498725"/>
             <wp:effectExtent l="0" t="0" r="0" b="0"/>
-            <wp:docPr id="8" name="Picture 8"/>
+            <wp:docPr id="17" name="Picture 17"/>
             <wp:cNvGraphicFramePr>
               <a:graphicFrameLocks xmlns:a="http://purl.oclc.org/ooxml/drawingml/main" noChangeAspect="1"/>
             </wp:cNvGraphicFramePr>
@@ -2655,7 +3585,7 @@
               <a:graphicData uri="http://purl.oclc.org/ooxml/drawingml/picture">
                 <pic:pic xmlns:pic="http://purl.oclc.org/ooxml/drawingml/picture">
                   <pic:nvPicPr>
-                    <pic:cNvPr id="8" name="ReadTimeSeries.png"/>
+                    <pic:cNvPr id="17" name="ex2-ReadTimeSeries.png"/>
                     <pic:cNvPicPr/>
                   </pic:nvPicPr>
                   <pic:blipFill>
@@ -2673,7 +3603,7 @@
                   <pic:spPr>
                     <a:xfrm>
                       <a:off x="0" y="0"/>
-                      <a:ext cx="5943600" cy="3108960"/>
+                      <a:ext cx="5943600" cy="2498725"/>
                     </a:xfrm>
                     <a:prstGeom prst="rect">
                       <a:avLst/>
@@ -2689,16 +3619,37 @@
     <w:p/>
     <w:p>
       <w:r>
-        <w:t xml:space="preserve">Command editors provide a brief explanation </w:t>
+        <w:t>Command editors provide a brief explanation</w:t>
+      </w:r>
+      <w:r>
+        <w:t xml:space="preserve"> of the command</w:t>
+      </w:r>
+      <w:r>
+        <w:t xml:space="preserve"> </w:t>
       </w:r>
       <w:r>
         <w:t>and</w:t>
       </w:r>
       <w:r>
-        <w:t xml:space="preserve"> edit fields for command parameters.  The notes to the right of each entry field indicate whether a parameter is required or optional</w:t>
-      </w:r>
-      <w:r>
-        <w:t>.  As much as possible TSTool tries to provide choices</w:t>
+        <w:t xml:space="preserve"> </w:t>
+      </w:r>
+      <w:r>
+        <w:t>each command parameter is explained with a note to the right and often popup tooltips (mouse over an entry field to display)</w:t>
+      </w:r>
+      <w:r>
+        <w:t>.  The notes to the right of each entry field indicate whether a parameter is required or optional</w:t>
+      </w:r>
+      <w:r>
+        <w:t>.  TSTool tries to provide choices</w:t>
+      </w:r>
+      <w:r>
+        <w:t xml:space="preserve"> a</w:t>
+      </w:r>
+      <w:r>
+        <w:t>s much as possible</w:t>
+      </w:r>
+      <w:r>
+        <w:t xml:space="preserve"> to minimize user input errors</w:t>
       </w:r>
       <w:r>
         <w:t xml:space="preserve">.  </w:t>
@@ -2751,6 +3702,9 @@
       <w:r>
         <w:t xml:space="preserve"> area at the bottom of the dialog displays the full command syntax.</w:t>
       </w:r>
+      <w:r>
+        <w:t xml:space="preserve">  This feature is helpful for advanced users that create commands with a text editor or programming outside of the TSTool command editors.</w:t>
+      </w:r>
     </w:p>
     <w:p/>
     <w:p>
@@ -2806,9 +3760,9 @@
         <w:t xml:space="preserve"> the naming convention for aliases.</w:t>
       </w:r>
     </w:p>
-    <w:p>
-      <w:r>
-        <w:lastRenderedPageBreak/>
+    <w:p/>
+    <w:p>
+      <w:r>
         <w:t xml:space="preserve">A note </w:t>
       </w:r>
       <w:r>
@@ -2817,33 +3771,17 @@
       <w:r>
         <w:t xml:space="preserve">explains that the </w:t>
       </w:r>
-      <w:proofErr w:type="gramStart"/>
       <w:r>
         <w:rPr>
           <w:rStyle w:val="RTiSWDocLiteralText"/>
         </w:rPr>
-        <w:t>SetInputPeriod(</w:t>
-      </w:r>
-      <w:proofErr w:type="gramEnd"/>
-      <w:r>
-        <w:rPr>
-          <w:rStyle w:val="RTiSWDocLiteralText"/>
-        </w:rPr>
-        <w:t>)</w:t>
+        <w:t>SetInputPeriod()</w:t>
       </w:r>
       <w:r>
         <w:t xml:space="preserve"> command can be used to set the period for reading.</w:t>
       </w:r>
       <w:r>
-        <w:t xml:space="preserve">  If the input period is not specified, the period will default to all available data, or in some cases the recent period (depending on </w:t>
-      </w:r>
-      <w:proofErr w:type="spellStart"/>
-      <w:r>
-        <w:t>datastore</w:t>
-      </w:r>
-      <w:proofErr w:type="spellEnd"/>
-      <w:r>
-        <w:t xml:space="preserve"> conventions).</w:t>
+        <w:t xml:space="preserve">  If the input period is not specified, the period will default to all available data, or in some cases the recent period (depending on datastore conventions).</w:t>
       </w:r>
     </w:p>
     <w:p/>
@@ -3004,7 +3942,31 @@
         <w:rPr>
           <w:rStyle w:val="RTiSWDocGUIReference"/>
         </w:rPr>
-        <w:t>Commands… General – Comments… # comment(s)</w:t>
+        <w:t>Commands</w:t>
+      </w:r>
+      <w:r>
+        <w:rPr>
+          <w:rStyle w:val="RTiSWDocGUIReference"/>
+        </w:rPr>
+        <w:t xml:space="preserve"> /</w:t>
+      </w:r>
+      <w:r>
+        <w:rPr>
+          <w:rStyle w:val="RTiSWDocGUIReference"/>
+        </w:rPr>
+        <w:t xml:space="preserve"> General – Comments</w:t>
+      </w:r>
+      <w:r>
+        <w:rPr>
+          <w:rStyle w:val="RTiSWDocGUIReference"/>
+        </w:rPr>
+        <w:t xml:space="preserve"> /</w:t>
+      </w:r>
+      <w:r>
+        <w:rPr>
+          <w:rStyle w:val="RTiSWDocGUIReference"/>
+        </w:rPr>
+        <w:t xml:space="preserve"> # comment(s)</w:t>
       </w:r>
       <w:r>
         <w:t xml:space="preserve"> menu</w:t>
@@ -3040,7 +4002,31 @@
         <w:rPr>
           <w:rStyle w:val="RTiSWDocGUIReference"/>
         </w:rPr>
-        <w:t>File…Save… Commands As</w:t>
+        <w:t>File</w:t>
+      </w:r>
+      <w:r>
+        <w:rPr>
+          <w:rStyle w:val="RTiSWDocGUIReference"/>
+        </w:rPr>
+        <w:t xml:space="preserve"> / </w:t>
+      </w:r>
+      <w:r>
+        <w:rPr>
+          <w:rStyle w:val="RTiSWDocGUIReference"/>
+        </w:rPr>
+        <w:t>Save</w:t>
+      </w:r>
+      <w:r>
+        <w:rPr>
+          <w:rStyle w:val="RTiSWDocGUIReference"/>
+        </w:rPr>
+        <w:t xml:space="preserve"> /</w:t>
+      </w:r>
+      <w:r>
+        <w:rPr>
+          <w:rStyle w:val="RTiSWDocGUIReference"/>
+        </w:rPr>
+        <w:t xml:space="preserve"> Commands As</w:t>
       </w:r>
       <w:r>
         <w:t xml:space="preserve"> menu to save the command file.  </w:t>
@@ -3064,29 +4050,43 @@
         <w:rPr>
           <w:rStyle w:val="RTiSWDocGUIReference"/>
         </w:rPr>
-        <w:t>File… Open… Command File</w:t>
+        <w:t>File</w:t>
+      </w:r>
+      <w:r>
+        <w:rPr>
+          <w:rStyle w:val="RTiSWDocGUIReference"/>
+        </w:rPr>
+        <w:t xml:space="preserve"> /</w:t>
+      </w:r>
+      <w:r>
+        <w:rPr>
+          <w:rStyle w:val="RTiSWDocGUIReference"/>
+        </w:rPr>
+        <w:t xml:space="preserve"> Open</w:t>
+      </w:r>
+      <w:r>
+        <w:rPr>
+          <w:rStyle w:val="RTiSWDocGUIReference"/>
+        </w:rPr>
+        <w:t xml:space="preserve"> /</w:t>
+      </w:r>
+      <w:r>
+        <w:rPr>
+          <w:rStyle w:val="RTiSWDocGUIReference"/>
+        </w:rPr>
+        <w:t xml:space="preserve"> Command File</w:t>
+      </w:r>
+      <w:r>
+        <w:rPr>
+          <w:rStyle w:val="RTiSWDocGUIReference"/>
+        </w:rPr>
+        <w:t>…</w:t>
       </w:r>
       <w:r>
         <w:t xml:space="preserve"> so that the commands can be re-run.  Opening or saving a command file results in TSTool’s working directory (folder) being set to that of the command file.  </w:t>
       </w:r>
       <w:r>
-        <w:t xml:space="preserve">The default working directory is the </w:t>
-      </w:r>
-      <w:proofErr w:type="spellStart"/>
-      <w:r>
-        <w:t>TSTool</w:t>
-      </w:r>
-      <w:proofErr w:type="spellEnd"/>
-      <w:r>
-        <w:t xml:space="preserve"> software install location.  However, in most cases, </w:t>
-      </w:r>
-      <w:proofErr w:type="spellStart"/>
-      <w:r>
-        <w:t>TSTool</w:t>
-      </w:r>
-      <w:proofErr w:type="spellEnd"/>
-      <w:r>
-        <w:t xml:space="preserve"> command files and related input and output files should be saved where other project or analysis files are saved.  I</w:t>
+        <w:t>The default working directory is the TSTool software install location.  However, in most cases, TSTool command files and related input and output files should be saved where project or analysis files are saved.  I</w:t>
       </w:r>
       <w:r>
         <w:t xml:space="preserve">t generally </w:t>
@@ -3103,26 +4103,81 @@
       <w:r>
         <w:t>so that files can be shared with other computer users.</w:t>
       </w:r>
-    </w:p>
-    <w:p/>
-    <w:p>
-      <w:pPr>
-        <w:rPr>
-          <w:rFonts w:ascii="Arial Bold" w:hAnsi="Arial Bold"/>
-          <w:b/>
-          <w:sz w:val="24"/>
-        </w:rPr>
-      </w:pPr>
-      <w:r>
-        <w:br w:type="page"/>
-      </w:r>
-    </w:p>
+      <w:r>
+        <w:t xml:space="preserve">  In other words, when an input or output file is used in a TSTool command, specify the filename according to one of the following:</w:t>
+      </w:r>
+    </w:p>
+    <w:p/>
+    <w:p>
+      <w:pPr>
+        <w:pStyle w:val="ListParagraph"/>
+        <w:numPr>
+          <w:ilvl w:val="0"/>
+          <w:numId w:val="40"/>
+        </w:numPr>
+      </w:pPr>
+      <w:r>
+        <w:t xml:space="preserve">specify only the filename (no leading path like </w:t>
+      </w:r>
+      <w:r>
+        <w:rPr>
+          <w:rStyle w:val="RTiSWDocFileDirReference"/>
+        </w:rPr>
+        <w:t>C:\Users\Joe\etc</w:t>
+      </w:r>
+      <w:r>
+        <w:t>)</w:t>
+      </w:r>
+    </w:p>
+    <w:p>
+      <w:pPr>
+        <w:pStyle w:val="ListParagraph"/>
+        <w:numPr>
+          <w:ilvl w:val="0"/>
+          <w:numId w:val="40"/>
+        </w:numPr>
+      </w:pPr>
+      <w:r>
+        <w:t xml:space="preserve">specify a sub-folder and filename, such as </w:t>
+      </w:r>
+      <w:r>
+        <w:rPr>
+          <w:rStyle w:val="RTiSWDocFileDirReference"/>
+        </w:rPr>
+        <w:t>data\somefile.csv</w:t>
+      </w:r>
+    </w:p>
+    <w:p>
+      <w:pPr>
+        <w:pStyle w:val="ListParagraph"/>
+        <w:numPr>
+          <w:ilvl w:val="0"/>
+          <w:numId w:val="40"/>
+        </w:numPr>
+      </w:pPr>
+      <w:r>
+        <w:t xml:space="preserve">specify a different folder and filename, such as:  </w:t>
+      </w:r>
+      <w:r>
+        <w:rPr>
+          <w:rStyle w:val="RTiSWDocFileDirReference"/>
+        </w:rPr>
+        <w:t>..\folderAtSameLevel\somefile.csv</w:t>
+      </w:r>
+    </w:p>
+    <w:p/>
+    <w:p>
+      <w:r>
+        <w:t>The above approach will ensure that TSTool files can be distributed to another computer and still run.</w:t>
+      </w:r>
+    </w:p>
+    <w:p/>
     <w:p>
       <w:pPr>
         <w:pStyle w:val="Heading1"/>
       </w:pPr>
-      <w:r>
-        <w:lastRenderedPageBreak/>
+      <w:bookmarkStart w:id="7" w:name="_Toc443762048"/>
+      <w:r>
         <w:t xml:space="preserve">Example 3 – </w:t>
       </w:r>
       <w:r>
@@ -3131,7 +4186,83 @@
       <w:r>
         <w:t>Visualization</w:t>
       </w:r>
-    </w:p>
+      <w:bookmarkEnd w:id="7"/>
+    </w:p>
+    <w:p/>
+    <w:tbl>
+      <w:tblPr>
+        <w:tblStyle w:val="TableGrid"/>
+        <w:tblW w:w="0pt" w:type="dxa"/>
+        <w:tblLook w:firstRow="1" w:lastRow="0" w:firstColumn="1" w:lastColumn="0" w:noHBand="0" w:noVBand="1"/>
+      </w:tblPr>
+      <w:tblGrid>
+        <w:gridCol w:w="9350"/>
+      </w:tblGrid>
+      <w:tr>
+        <w:tc>
+          <w:tcPr>
+            <w:tcW w:w="467.50pt" w:type="dxa"/>
+            <w:shd w:val="clear" w:color="auto" w:fill="D9D9D9" w:themeFill="background1" w:themeFillShade="D9"/>
+          </w:tcPr>
+          <w:p>
+            <w:r>
+              <w:t xml:space="preserve">See the file:  </w:t>
+            </w:r>
+            <w:r>
+              <w:rPr>
+                <w:rStyle w:val="RTiSWDocFileDirReference"/>
+              </w:rPr>
+              <w:t>example</w:t>
+            </w:r>
+            <w:r>
+              <w:rPr>
+                <w:rStyle w:val="RTiSWDocFileDirReference"/>
+              </w:rPr>
+              <w:t>3</w:t>
+            </w:r>
+            <w:r>
+              <w:rPr>
+                <w:rStyle w:val="RTiSWDocFileDirReference"/>
+              </w:rPr>
+              <w:t>-</w:t>
+            </w:r>
+            <w:r>
+              <w:rPr>
+                <w:rStyle w:val="RTiSWDocFileDirReference"/>
+              </w:rPr>
+              <w:t>AutomatedVisualization</w:t>
+            </w:r>
+            <w:r>
+              <w:rPr>
+                <w:rStyle w:val="RTiSWDocFileDirReference"/>
+              </w:rPr>
+              <w:t>.TSTool</w:t>
+            </w:r>
+          </w:p>
+          <w:p>
+            <w:pPr>
+              <w:rPr>
+                <w:rStyle w:val="RTiSWDocGUIReference"/>
+              </w:rPr>
+            </w:pPr>
+            <w:r>
+              <w:t xml:space="preserve">This command file can be loaded in TSTool with </w:t>
+            </w:r>
+            <w:r>
+              <w:rPr>
+                <w:rStyle w:val="RTiSWDocGUIReference"/>
+              </w:rPr>
+              <w:t>File / Open / Command File…</w:t>
+            </w:r>
+          </w:p>
+          <w:p>
+            <w:r>
+              <w:t>However, it is recommended that you (re)create this file following the text below.</w:t>
+            </w:r>
+          </w:p>
+        </w:tc>
+      </w:tr>
+    </w:tbl>
     <w:p/>
     <w:p>
       <w:r>
@@ -3210,15 +4341,7 @@
         <w:t>Results</w:t>
       </w:r>
       <w:r>
-        <w:t xml:space="preserve"> area at the bottom of the main </w:t>
-      </w:r>
-      <w:proofErr w:type="spellStart"/>
-      <w:r>
-        <w:t>TSTool</w:t>
-      </w:r>
-      <w:proofErr w:type="spellEnd"/>
-      <w:r>
-        <w:t xml:space="preserve"> window </w:t>
+        <w:t xml:space="preserve"> area at the bottom of the main TSTool window </w:t>
       </w:r>
       <w:r>
         <w:t xml:space="preserve">and select </w:t>
@@ -3227,18 +4350,22 @@
         <w:rPr>
           <w:rStyle w:val="RTiSWDocGUIReference"/>
         </w:rPr>
-        <w:t>Graph… Line</w:t>
-      </w:r>
-      <w:r>
-        <w:t xml:space="preserve">, which will display a simple graph as shown in the following figure.  </w:t>
-      </w:r>
-      <w:proofErr w:type="spellStart"/>
-      <w:r>
-        <w:t>TSTool</w:t>
-      </w:r>
-      <w:proofErr w:type="spellEnd"/>
-      <w:r>
-        <w:t xml:space="preserve"> determines default properties for the graph; however, some information such as an overall title is not determined by default.</w:t>
+        <w:t>Graph</w:t>
+      </w:r>
+      <w:r>
+        <w:rPr>
+          <w:rStyle w:val="RTiSWDocGUIReference"/>
+        </w:rPr>
+        <w:t xml:space="preserve"> - </w:t>
+      </w:r>
+      <w:r>
+        <w:rPr>
+          <w:rStyle w:val="RTiSWDocGUIReference"/>
+        </w:rPr>
+        <w:t>Line</w:t>
+      </w:r>
+      <w:r>
+        <w:t>, which will display a simple graph as shown in the following figure.  TSTool determines default properties for the graph; however, some information such as an overall title is not determined by default.</w:t>
       </w:r>
     </w:p>
     <w:p/>
@@ -3301,7 +4428,6 @@
     </w:p>
     <w:p>
       <w:r>
-        <w:lastRenderedPageBreak/>
         <w:t xml:space="preserve">Next, </w:t>
       </w:r>
       <w:r>
@@ -3405,7 +4531,13 @@
         <w:t>page</w:t>
       </w:r>
       <w:r>
-        <w:t xml:space="preserve"> if printed</w:t>
+        <w:t xml:space="preserve"> </w:t>
+      </w:r>
+      <w:r>
+        <w:t xml:space="preserve">as </w:t>
+      </w:r>
+      <w:r>
+        <w:t>if printed</w:t>
       </w:r>
       <w:r>
         <w:t xml:space="preserve">), </w:t>
@@ -3603,7 +4735,31 @@
         <w:rPr>
           <w:rStyle w:val="RTiSWDocGUIReference"/>
         </w:rPr>
-        <w:t>Commands… Visualization Processing… ProcessTSProduct()</w:t>
+        <w:t>Commands</w:t>
+      </w:r>
+      <w:r>
+        <w:rPr>
+          <w:rStyle w:val="RTiSWDocGUIReference"/>
+        </w:rPr>
+        <w:t xml:space="preserve"> /</w:t>
+      </w:r>
+      <w:r>
+        <w:rPr>
+          <w:rStyle w:val="RTiSWDocGUIReference"/>
+        </w:rPr>
+        <w:t xml:space="preserve"> Visualization Processing</w:t>
+      </w:r>
+      <w:r>
+        <w:rPr>
+          <w:rStyle w:val="RTiSWDocGUIReference"/>
+        </w:rPr>
+        <w:t xml:space="preserve"> /</w:t>
+      </w:r>
+      <w:r>
+        <w:rPr>
+          <w:rStyle w:val="RTiSWDocGUIReference"/>
+        </w:rPr>
+        <w:t xml:space="preserve"> ProcessTSProduct()</w:t>
       </w:r>
       <w:r>
         <w:t xml:space="preserve"> menu, which will display a command editor dialog as shown in the following figure.</w:t>
@@ -3620,9 +4776,9 @@
         </w:rPr>
         <w:drawing>
           <wp:inline distT="0" distB="0" distL="0" distR="0">
-            <wp:extent cx="5943600" cy="2995295"/>
+            <wp:extent cx="5943600" cy="2635250"/>
             <wp:effectExtent l="0" t="0" r="0" b="0"/>
-            <wp:docPr id="9" name="Picture 9"/>
+            <wp:docPr id="19" name="Picture 19"/>
             <wp:cNvGraphicFramePr>
               <a:graphicFrameLocks xmlns:a="http://purl.oclc.org/ooxml/drawingml/main" noChangeAspect="1"/>
             </wp:cNvGraphicFramePr>
@@ -3630,7 +4786,7 @@
               <a:graphicData uri="http://purl.oclc.org/ooxml/drawingml/picture">
                 <pic:pic xmlns:pic="http://purl.oclc.org/ooxml/drawingml/picture">
                   <pic:nvPicPr>
-                    <pic:cNvPr id="9" name="ProcessTSProduct.png"/>
+                    <pic:cNvPr id="19" name="ex3-ProcessTSProduct.png"/>
                     <pic:cNvPicPr/>
                   </pic:nvPicPr>
                   <pic:blipFill>
@@ -3648,7 +4804,7 @@
                   <pic:spPr>
                     <a:xfrm>
                       <a:off x="0" y="0"/>
-                      <a:ext cx="5943600" cy="2995295"/>
+                      <a:ext cx="5943600" cy="2635250"/>
                     </a:xfrm>
                     <a:prstGeom prst="rect">
                       <a:avLst/>
@@ -3703,7 +4859,13 @@
         <w:t xml:space="preserve"> to save the command.</w:t>
       </w:r>
       <w:r>
-        <w:t xml:space="preserve">  The commands will then be similar to the following:</w:t>
+        <w:t xml:space="preserve">  The commands will then be similar to the following</w:t>
+      </w:r>
+      <w:r>
+        <w:t xml:space="preserve"> (the indentation has been inserted in this document – TSTool will not wrap the line)</w:t>
+      </w:r>
+      <w:r>
+        <w:t>:</w:t>
       </w:r>
     </w:p>
     <w:p/>
@@ -3721,25 +4883,24 @@
           <w:sz w:val="18"/>
           <w:szCs w:val="18"/>
         </w:rPr>
-        <w:t xml:space="preserve"># </w:t>
-      </w:r>
-      <w:proofErr w:type="spellStart"/>
-      <w:r>
+        <w:t># TSTool Quick Start - Example 3 - Automated Visualization</w:t>
+      </w:r>
+    </w:p>
+    <w:p>
+      <w:pPr>
         <w:rPr>
           <w:rFonts w:ascii="Courier New" w:hAnsi="Courier New" w:cs="Courier New"/>
           <w:sz w:val="18"/>
           <w:szCs w:val="18"/>
         </w:rPr>
-        <w:t>TSTool</w:t>
-      </w:r>
-      <w:proofErr w:type="spellEnd"/>
+      </w:pPr>
       <w:r>
         <w:rPr>
           <w:rFonts w:ascii="Courier New" w:hAnsi="Courier New" w:cs="Courier New"/>
           <w:sz w:val="18"/>
           <w:szCs w:val="18"/>
         </w:rPr>
-        <w:t xml:space="preserve"> Quick Start - Example 3 - Automated Visualization</w:t>
+        <w:t>ReadTimeSeries(TSID="COOP:052211.ACIS.pcpn.Day~RCC-ACIS",</w:t>
       </w:r>
     </w:p>
     <w:p>
@@ -3750,167 +4911,74 @@
           <w:szCs w:val="18"/>
         </w:rPr>
       </w:pPr>
-      <w:proofErr w:type="spellStart"/>
-      <w:proofErr w:type="gramStart"/>
       <w:r>
         <w:rPr>
           <w:rFonts w:ascii="Courier New" w:hAnsi="Courier New" w:cs="Courier New"/>
           <w:sz w:val="18"/>
           <w:szCs w:val="18"/>
         </w:rPr>
-        <w:t>ReadTimeSeries</w:t>
-      </w:r>
-      <w:proofErr w:type="spellEnd"/>
+        <w:t xml:space="preserve">    </w:t>
+      </w:r>
       <w:r>
         <w:rPr>
           <w:rFonts w:ascii="Courier New" w:hAnsi="Courier New" w:cs="Courier New"/>
           <w:sz w:val="18"/>
           <w:szCs w:val="18"/>
         </w:rPr>
-        <w:t>(</w:t>
-      </w:r>
-      <w:proofErr w:type="gramEnd"/>
-      <w:r>
+        <w:t>Alias="%L-%T",IfNotFound=Warn)</w:t>
+      </w:r>
+    </w:p>
+    <w:p>
+      <w:pPr>
         <w:rPr>
           <w:rFonts w:ascii="Courier New" w:hAnsi="Courier New" w:cs="Courier New"/>
           <w:sz w:val="18"/>
           <w:szCs w:val="18"/>
         </w:rPr>
-        <w:t>TSID="COOP:052211.ACIS.pcpn.Day~RCC-ACIS",</w:t>
-      </w:r>
-    </w:p>
-    <w:p>
-      <w:pPr>
+      </w:pPr>
+      <w:r>
         <w:rPr>
           <w:rFonts w:ascii="Courier New" w:hAnsi="Courier New" w:cs="Courier New"/>
           <w:sz w:val="18"/>
           <w:szCs w:val="18"/>
         </w:rPr>
-      </w:pPr>
-      <w:r>
+        <w:t>COOP:055402.ACIS.pcpn.Day~RCC-ACIS</w:t>
+      </w:r>
+    </w:p>
+    <w:p>
+      <w:pPr>
         <w:rPr>
           <w:rFonts w:ascii="Courier New" w:hAnsi="Courier New" w:cs="Courier New"/>
           <w:sz w:val="18"/>
           <w:szCs w:val="18"/>
         </w:rPr>
-        <w:t xml:space="preserve">    </w:t>
-      </w:r>
+      </w:pPr>
       <w:r>
         <w:rPr>
           <w:rFonts w:ascii="Courier New" w:hAnsi="Courier New" w:cs="Courier New"/>
           <w:sz w:val="18"/>
           <w:szCs w:val="18"/>
         </w:rPr>
-        <w:t>Alias="%L-%T"</w:t>
-      </w:r>
-      <w:proofErr w:type="gramStart"/>
-      <w:r>
-        <w:rPr>
-          <w:rFonts w:ascii="Courier New" w:hAnsi="Courier New" w:cs="Courier New"/>
-          <w:sz w:val="18"/>
-          <w:szCs w:val="18"/>
-        </w:rPr>
+        <w:t>ProcessTSProduct(TSProductFile="example3-graph.tsp",OutputFile="example3-graph.png")</w:t>
+      </w:r>
+    </w:p>
+    <w:p/>
+    <w:p>
+      <w:r>
+        <w:t xml:space="preserve">Then, in the main TSTool window, press </w:t>
+      </w:r>
+      <w:r>
+        <w:rPr>
+          <w:rStyle w:val="RTiSWDocGUIReference"/>
+        </w:rPr>
+        <w:t>Run All Commands</w:t>
+      </w:r>
+      <w:r>
+        <w:t xml:space="preserve"> to run all the commands.  This will read the time series from the RCC ACIS web services</w:t>
+      </w:r>
+      <w:r>
         <w:t>,</w:t>
       </w:r>
-      <w:proofErr w:type="spellStart"/>
-      <w:r>
-        <w:rPr>
-          <w:rFonts w:ascii="Courier New" w:hAnsi="Courier New" w:cs="Courier New"/>
-          <w:sz w:val="18"/>
-          <w:szCs w:val="18"/>
-        </w:rPr>
-        <w:t>IfNotFound</w:t>
-      </w:r>
-      <w:proofErr w:type="spellEnd"/>
-      <w:proofErr w:type="gramEnd"/>
-      <w:r>
-        <w:rPr>
-          <w:rFonts w:ascii="Courier New" w:hAnsi="Courier New" w:cs="Courier New"/>
-          <w:sz w:val="18"/>
-          <w:szCs w:val="18"/>
-        </w:rPr>
-        <w:t>=Warn)</w:t>
-      </w:r>
-    </w:p>
-    <w:p>
-      <w:pPr>
-        <w:rPr>
-          <w:rFonts w:ascii="Courier New" w:hAnsi="Courier New" w:cs="Courier New"/>
-          <w:sz w:val="18"/>
-          <w:szCs w:val="18"/>
-        </w:rPr>
-      </w:pPr>
-      <w:r>
-        <w:rPr>
-          <w:rFonts w:ascii="Courier New" w:hAnsi="Courier New" w:cs="Courier New"/>
-          <w:sz w:val="18"/>
-          <w:szCs w:val="18"/>
-        </w:rPr>
-        <w:t>COOP</w:t>
-      </w:r>
-      <w:proofErr w:type="gramStart"/>
-      <w:r>
-        <w:rPr>
-          <w:rFonts w:ascii="Courier New" w:hAnsi="Courier New" w:cs="Courier New"/>
-          <w:sz w:val="18"/>
-          <w:szCs w:val="18"/>
-        </w:rPr>
-        <w:t>:055402.ACIS.pcpn.Day</w:t>
-      </w:r>
-      <w:proofErr w:type="gramEnd"/>
-      <w:r>
-        <w:rPr>
-          <w:rFonts w:ascii="Courier New" w:hAnsi="Courier New" w:cs="Courier New"/>
-          <w:sz w:val="18"/>
-          <w:szCs w:val="18"/>
-        </w:rPr>
-        <w:t>~RCC-ACIS</w:t>
-      </w:r>
-    </w:p>
-    <w:p>
-      <w:pPr>
-        <w:rPr>
-          <w:rFonts w:ascii="Courier New" w:hAnsi="Courier New" w:cs="Courier New"/>
-          <w:sz w:val="18"/>
-          <w:szCs w:val="18"/>
-        </w:rPr>
-      </w:pPr>
-      <w:proofErr w:type="gramStart"/>
-      <w:r>
-        <w:rPr>
-          <w:rFonts w:ascii="Courier New" w:hAnsi="Courier New" w:cs="Courier New"/>
-          <w:sz w:val="18"/>
-          <w:szCs w:val="18"/>
-        </w:rPr>
-        <w:t>ProcessTSProduct(</w:t>
-      </w:r>
-      <w:proofErr w:type="gramEnd"/>
-      <w:r>
-        <w:rPr>
-          <w:rFonts w:ascii="Courier New" w:hAnsi="Courier New" w:cs="Courier New"/>
-          <w:sz w:val="18"/>
-          <w:szCs w:val="18"/>
-        </w:rPr>
-        <w:t>TSProductFile="example3-graph.tsp",OutputFile="example3-graph.png")</w:t>
-      </w:r>
-    </w:p>
-    <w:p/>
-    <w:p>
-      <w:r>
-        <w:t xml:space="preserve">Then, in the main TSTool window, press </w:t>
-      </w:r>
-      <w:r>
-        <w:rPr>
-          <w:rStyle w:val="RTiSWDocGUIReference"/>
-        </w:rPr>
-        <w:t>Run All Commands</w:t>
-      </w:r>
-      <w:r>
-        <w:t xml:space="preserve"> to run all the commands.  This will read the time series from the RCC ACIS web services</w:t>
-      </w:r>
-      <w:r>
-        <w:t>,</w:t>
-      </w:r>
       <w:r>
         <w:t xml:space="preserve"> display a graph </w:t>
       </w:r>
@@ -3936,7 +5004,13 @@
         <w:t>OutputFile</w:t>
       </w:r>
       <w:r>
-        <w:t xml:space="preserve"> parameter.  The output file is also listed in the </w:t>
+        <w:t xml:space="preserve"> parameter.  The output </w:t>
+      </w:r>
+      <w:r>
+        <w:t xml:space="preserve">image </w:t>
+      </w:r>
+      <w:r>
+        <w:t xml:space="preserve">file is also listed in the </w:t>
       </w:r>
       <w:r>
         <w:rPr>
@@ -3966,7 +5040,6 @@
         <w:rPr>
           <w:noProof/>
         </w:rPr>
-        <w:lastRenderedPageBreak/>
         <w:drawing>
           <wp:inline distT="0" distB="0" distL="0" distR="0">
             <wp:extent cx="5943600" cy="4427220"/>
@@ -4056,7 +5129,13 @@
     <w:p/>
     <w:p>
       <w:r>
-        <w:t>Consequently, you have implemented an efficient and transparent process that can be used by yourself or others, and can be further adapted as appropriate.</w:t>
+        <w:t xml:space="preserve">Consequently, you have implemented an efficient and transparent process that can be used by yourself </w:t>
+      </w:r>
+      <w:r>
+        <w:t>and</w:t>
+      </w:r>
+      <w:r>
+        <w:t xml:space="preserve"> others, and can be further adapted as appropriate.</w:t>
       </w:r>
     </w:p>
     <w:p/>
@@ -4064,6 +5143,7 @@
       <w:pPr>
         <w:pStyle w:val="Heading1"/>
       </w:pPr>
+      <w:bookmarkStart w:id="8" w:name="_Toc443762049"/>
       <w:r>
         <w:t>Doing More with TSTool</w:t>
       </w:r>
@@ -4073,6 +5153,7 @@
       <w:r>
         <w:t>Automation</w:t>
       </w:r>
+      <w:bookmarkEnd w:id="8"/>
     </w:p>
     <w:p/>
     <w:p>
@@ -4095,7 +5176,13 @@
     <w:p/>
     <w:p>
       <w:r>
-        <w:t xml:space="preserve">TSTool provides many commands under the </w:t>
+        <w:t xml:space="preserve">TSTool provides </w:t>
+      </w:r>
+      <w:r>
+        <w:t>hundreds</w:t>
+      </w:r>
+      <w:r>
+        <w:t xml:space="preserve"> commands under the </w:t>
       </w:r>
       <w:r>
         <w:rPr>
@@ -4119,11 +5206,13 @@
         <w:t>TSList</w:t>
       </w:r>
       <w:r>
-        <w:t xml:space="preserve"> command parameter in many commands allows one or more time series to be matched for </w:t>
-      </w:r>
-      <w:r>
-        <w:lastRenderedPageBreak/>
-        <w:t>processing.  For example, a single fill command may process all the time series that have been read.  This allows a few TSTool commands to process a large amount of data.</w:t>
+        <w:t xml:space="preserve"> command parameter in many commands allows one or more time series to be matched for processing.  For example, a single fill command may process all the time series that have been read.  This allows a few TSTool commands to process a large amount of data.</w:t>
+      </w:r>
+    </w:p>
+    <w:p/>
+    <w:p>
+      <w:r>
+        <w:t>TSTool commands also process data tables, spatial data layers, Excel files, and other data.  These features have been implemented based on needs to perform more and more complex data processing workflows.</w:t>
       </w:r>
     </w:p>
     <w:p/>
@@ -4152,9 +5241,11 @@
       <w:pPr>
         <w:pStyle w:val="Heading1"/>
       </w:pPr>
+      <w:bookmarkStart w:id="9" w:name="_Toc443762050"/>
       <w:r>
         <w:t>Resources</w:t>
       </w:r>
+      <w:bookmarkEnd w:id="9"/>
     </w:p>
     <w:p/>
     <w:p>
@@ -4172,10 +5263,28 @@
         <w:rPr>
           <w:rStyle w:val="RTiSWDocGUIReference"/>
         </w:rPr>
-        <w:t>Help… View Documentation</w:t>
-      </w:r>
-      <w:r>
-        <w:t xml:space="preserve"> menu to view documentation as PDF files.</w:t>
+        <w:t>Help</w:t>
+      </w:r>
+      <w:r>
+        <w:rPr>
+          <w:rStyle w:val="RTiSWDocGUIReference"/>
+        </w:rPr>
+        <w:t xml:space="preserve"> /</w:t>
+      </w:r>
+      <w:r>
+        <w:rPr>
+          <w:rStyle w:val="RTiSWDocGUIReference"/>
+        </w:rPr>
+        <w:t xml:space="preserve"> View Documentation</w:t>
+      </w:r>
+      <w:r>
+        <w:t xml:space="preserve"> menu</w:t>
+      </w:r>
+      <w:r>
+        <w:t>s</w:t>
+      </w:r>
+      <w:r>
+        <w:t xml:space="preserve"> to view documentation as PDF files.</w:t>
       </w:r>
     </w:p>
     <w:p>
@@ -4310,13 +5419,28 @@
         <w:rPr>
           <w:rStyle w:val="RTiSWDocGUIReference"/>
         </w:rPr>
-        <w:t>Help… View Training Materials</w:t>
+        <w:t>Help</w:t>
+      </w:r>
+      <w:r>
+        <w:rPr>
+          <w:rStyle w:val="RTiSWDocGUIReference"/>
+        </w:rPr>
+        <w:t xml:space="preserve"> /</w:t>
+      </w:r>
+      <w:r>
+        <w:rPr>
+          <w:rStyle w:val="RTiSWDocGUIReference"/>
+        </w:rPr>
+        <w:t xml:space="preserve"> View Training Materials</w:t>
       </w:r>
       <w:r>
         <w:t xml:space="preserve"> to view self-paced training slideshow</w:t>
       </w:r>
       <w:r>
         <w:t>s, with examples that can be run.</w:t>
+      </w:r>
+      <w:r>
+        <w:t xml:space="preserve">  These training modules extend beyond this quick start guide.</w:t>
       </w:r>
     </w:p>
     <w:p>
@@ -4352,25 +5476,10 @@
         <w:t xml:space="preserve"> the</w:t>
       </w:r>
       <w:r>
-        <w:t xml:space="preserve"> </w:t>
-      </w:r>
-      <w:r>
-        <w:rPr>
-          <w:rStyle w:val="RTiSWDocSectionReference"/>
-        </w:rPr>
-        <w:t>OWF for Users… TSTool</w:t>
-      </w:r>
-      <w:r>
-        <w:t xml:space="preserve"> page </w:t>
-      </w:r>
-      <w:r>
-        <w:t>at</w:t>
-      </w:r>
-      <w:r>
-        <w:t xml:space="preserve"> htt</w:t>
-      </w:r>
-      <w:r>
-        <w:t>p://www.openwaterfoundation.org</w:t>
+        <w:t xml:space="preserve"> Open Water Foundation TSTool page:  </w:t>
+      </w:r>
+      <w:r>
+        <w:t>http://openwaterfoundation.org/software-tools/tstool</w:t>
       </w:r>
       <w:r>
         <w:t>.</w:t>
@@ -4440,19 +5549,48 @@
     </w:p>
     <w:p>
       <w:pPr>
+        <w:rPr>
+          <w:bCs/>
+          <w:color w:val="BFBFBF" w:themeColor="background1" w:themeShade="BF"/>
+        </w:rPr>
+      </w:pPr>
+    </w:p>
+    <w:p>
+      <w:pPr>
         <w:jc w:val="center"/>
         <w:rPr>
           <w:bCs/>
-          <w:color w:val="D9D9D9" w:themeColor="background1" w:themeShade="D9"/>
+          <w:color w:val="BFBFBF" w:themeColor="background1" w:themeShade="BF"/>
         </w:rPr>
       </w:pPr>
       <w:r>
         <w:rPr>
           <w:bCs/>
-          <w:color w:val="D9D9D9" w:themeColor="background1" w:themeShade="D9"/>
+          <w:color w:val="BFBFBF" w:themeColor="background1" w:themeShade="BF"/>
         </w:rPr>
         <w:t>This page is intentionally blank.</w:t>
       </w:r>
+    </w:p>
+    <w:p>
+      <w:pPr>
+        <w:rPr>
+          <w:bCs/>
+        </w:rPr>
+      </w:pPr>
+    </w:p>
+    <w:p>
+      <w:pPr>
+        <w:rPr>
+          <w:bCs/>
+        </w:rPr>
+      </w:pPr>
+    </w:p>
+    <w:p>
+      <w:pPr>
+        <w:rPr>
+          <w:bCs/>
+        </w:rPr>
+      </w:pPr>
     </w:p>
     <w:p>
       <w:pPr>
@@ -4566,7 +5704,7 @@
       <w:rPr>
         <w:noProof/>
       </w:rPr>
-      <w:t>13</w:t>
+      <w:t>15</w:t>
     </w:r>
     <w:r>
       <w:fldChar w:fldCharType="end"/>
@@ -4689,7 +5827,7 @@
 
 <file path=word/numbering.xml><?xml version="1.0" encoding="utf-8"?>
 <w:numbering xmlns:mc="http://schemas.openxmlformats.org/markup-compatibility/2006" xmlns:o="urn:schemas-microsoft-com:office:office" xmlns:r="http://purl.oclc.org/ooxml/officeDocument/relationships" xmlns:m="http://purl.oclc.org/ooxml/officeDocument/math" xmlns:v="urn:schemas-microsoft-com:vml" xmlns:wp14="http://schemas.microsoft.com/office/word/2010/wordprocessingDrawing" xmlns:wp="http://purl.oclc.org/ooxml/drawingml/wordprocessingDrawing" xmlns:w10="urn:schemas-microsoft-com:office:word" xmlns:w="http://purl.oclc.org/ooxml/wordprocessingml/main" xmlns:w14="http://schemas.microsoft.com/office/word/2010/wordml" xmlns:w15="http://schemas.microsoft.com/office/word/2012/wordml" xmlns:wpi="http://schemas.microsoft.com/office/word/2010/wordprocessingInk" xmlns:wne="http://schemas.microsoft.com/office/word/2006/wordml" mc:Ignorable="w14 w15 wne wp14">
-  <w:abstractNum w:abstractNumId="0">
+  <w:abstractNum w:abstractNumId="0" w15:restartNumberingAfterBreak="0">
     <w:nsid w:val="FFFFFF89"/>
     <w:multiLevelType w:val="singleLevel"/>
     <w:tmpl w:val="F4CE19D2"/>
@@ -4709,7 +5847,7 @@
       </w:rPr>
     </w:lvl>
   </w:abstractNum>
-  <w:abstractNum w:abstractNumId="1">
+  <w:abstractNum w:abstractNumId="1" w15:restartNumberingAfterBreak="0">
     <w:nsid w:val="FFFFFFFE"/>
     <w:multiLevelType w:val="singleLevel"/>
     <w:tmpl w:val="FFFFFFFF"/>
@@ -4719,7 +5857,7 @@
       <w:lvlJc w:val="start"/>
     </w:lvl>
   </w:abstractNum>
-  <w:abstractNum w:abstractNumId="2">
+  <w:abstractNum w:abstractNumId="2" w15:restartNumberingAfterBreak="0">
     <w:nsid w:val="034175D3"/>
     <w:multiLevelType w:val="singleLevel"/>
     <w:tmpl w:val="D9E488FE"/>
@@ -4733,7 +5871,7 @@
       </w:pPr>
     </w:lvl>
   </w:abstractNum>
-  <w:abstractNum w:abstractNumId="3">
+  <w:abstractNum w:abstractNumId="3" w15:restartNumberingAfterBreak="0">
     <w:nsid w:val="04961A54"/>
     <w:multiLevelType w:val="singleLevel"/>
     <w:tmpl w:val="0409000F"/>
@@ -4750,7 +5888,7 @@
       </w:pPr>
     </w:lvl>
   </w:abstractNum>
-  <w:abstractNum w:abstractNumId="4">
+  <w:abstractNum w:abstractNumId="4" w15:restartNumberingAfterBreak="0">
     <w:nsid w:val="051B1952"/>
     <w:multiLevelType w:val="singleLevel"/>
     <w:tmpl w:val="5BD0CC86"/>
@@ -4772,7 +5910,7 @@
       </w:rPr>
     </w:lvl>
   </w:abstractNum>
-  <w:abstractNum w:abstractNumId="5">
+  <w:abstractNum w:abstractNumId="5" w15:restartNumberingAfterBreak="0">
     <w:nsid w:val="09B34F8B"/>
     <w:multiLevelType w:val="singleLevel"/>
     <w:tmpl w:val="5BD0CC86"/>
@@ -4794,7 +5932,7 @@
       </w:rPr>
     </w:lvl>
   </w:abstractNum>
-  <w:abstractNum w:abstractNumId="6">
+  <w:abstractNum w:abstractNumId="6" w15:restartNumberingAfterBreak="0">
     <w:nsid w:val="0B416AF4"/>
     <w:multiLevelType w:val="singleLevel"/>
     <w:tmpl w:val="04090001"/>
@@ -4814,7 +5952,120 @@
       </w:rPr>
     </w:lvl>
   </w:abstractNum>
-  <w:abstractNum w:abstractNumId="7">
+  <w:abstractNum w:abstractNumId="7" w15:restartNumberingAfterBreak="0">
+    <w:nsid w:val="0D2A23CF"/>
+    <w:multiLevelType w:val="hybridMultilevel"/>
+    <w:tmpl w:val="FD622DF6"/>
+    <w:lvl w:ilvl="0" w:tplc="04090001">
+      <w:start w:val="1"/>
+      <w:numFmt w:val="bullet"/>
+      <w:lvlText w:val=""/>
+      <w:lvlJc w:val="start"/>
+      <w:pPr>
+        <w:ind w:start="39pt" w:hanging="18pt"/>
+      </w:pPr>
+      <w:rPr>
+        <w:rFonts w:ascii="Symbol" w:hAnsi="Symbol" w:hint="default"/>
+      </w:rPr>
+    </w:lvl>
+    <w:lvl w:ilvl="1" w:tplc="04090003" w:tentative="1">
+      <w:start w:val="1"/>
+      <w:numFmt w:val="bullet"/>
+      <w:lvlText w:val="o"/>
+      <w:lvlJc w:val="start"/>
+      <w:pPr>
+        <w:ind w:start="75pt" w:hanging="18pt"/>
+      </w:pPr>
+      <w:rPr>
+        <w:rFonts w:ascii="Courier New" w:hAnsi="Courier New" w:cs="Courier New" w:hint="default"/>
+      </w:rPr>
+    </w:lvl>
+    <w:lvl w:ilvl="2" w:tplc="04090005" w:tentative="1">
+      <w:start w:val="1"/>
+      <w:numFmt w:val="bullet"/>
+      <w:lvlText w:val=""/>
+      <w:lvlJc w:val="start"/>
+      <w:pPr>
+        <w:ind w:start="111pt" w:hanging="18pt"/>
+      </w:pPr>
+      <w:rPr>
+        <w:rFonts w:ascii="Wingdings" w:hAnsi="Wingdings" w:hint="default"/>
+      </w:rPr>
+    </w:lvl>
+    <w:lvl w:ilvl="3" w:tplc="04090001" w:tentative="1">
+      <w:start w:val="1"/>
+      <w:numFmt w:val="bullet"/>
+      <w:lvlText w:val=""/>
+      <w:lvlJc w:val="start"/>
+      <w:pPr>
+        <w:ind w:start="147pt" w:hanging="18pt"/>
+      </w:pPr>
+      <w:rPr>
+        <w:rFonts w:ascii="Symbol" w:hAnsi="Symbol" w:hint="default"/>
+      </w:rPr>
+    </w:lvl>
+    <w:lvl w:ilvl="4" w:tplc="04090003" w:tentative="1">
+      <w:start w:val="1"/>
+      <w:numFmt w:val="bullet"/>
+      <w:lvlText w:val="o"/>
+      <w:lvlJc w:val="start"/>
+      <w:pPr>
+        <w:ind w:start="183pt" w:hanging="18pt"/>
+      </w:pPr>
+      <w:rPr>
+        <w:rFonts w:ascii="Courier New" w:hAnsi="Courier New" w:cs="Courier New" w:hint="default"/>
+      </w:rPr>
+    </w:lvl>
+    <w:lvl w:ilvl="5" w:tplc="04090005" w:tentative="1">
+      <w:start w:val="1"/>
+      <w:numFmt w:val="bullet"/>
+      <w:lvlText w:val=""/>
+      <w:lvlJc w:val="start"/>
+      <w:pPr>
+        <w:ind w:start="219pt" w:hanging="18pt"/>
+      </w:pPr>
+      <w:rPr>
+        <w:rFonts w:ascii="Wingdings" w:hAnsi="Wingdings" w:hint="default"/>
+      </w:rPr>
+    </w:lvl>
+    <w:lvl w:ilvl="6" w:tplc="04090001" w:tentative="1">
+      <w:start w:val="1"/>
+      <w:numFmt w:val="bullet"/>
+      <w:lvlText w:val=""/>
+      <w:lvlJc w:val="start"/>
+      <w:pPr>
+        <w:ind w:start="255pt" w:hanging="18pt"/>
+      </w:pPr>
+      <w:rPr>
+        <w:rFonts w:ascii="Symbol" w:hAnsi="Symbol" w:hint="default"/>
+      </w:rPr>
+    </w:lvl>
+    <w:lvl w:ilvl="7" w:tplc="04090003" w:tentative="1">
+      <w:start w:val="1"/>
+      <w:numFmt w:val="bullet"/>
+      <w:lvlText w:val="o"/>
+      <w:lvlJc w:val="start"/>
+      <w:pPr>
+        <w:ind w:start="291pt" w:hanging="18pt"/>
+      </w:pPr>
+      <w:rPr>
+        <w:rFonts w:ascii="Courier New" w:hAnsi="Courier New" w:cs="Courier New" w:hint="default"/>
+      </w:rPr>
+    </w:lvl>
+    <w:lvl w:ilvl="8" w:tplc="04090005" w:tentative="1">
+      <w:start w:val="1"/>
+      <w:numFmt w:val="bullet"/>
+      <w:lvlText w:val=""/>
+      <w:lvlJc w:val="start"/>
+      <w:pPr>
+        <w:ind w:start="327pt" w:hanging="18pt"/>
+      </w:pPr>
+      <w:rPr>
+        <w:rFonts w:ascii="Wingdings" w:hAnsi="Wingdings" w:hint="default"/>
+      </w:rPr>
+    </w:lvl>
+  </w:abstractNum>
+  <w:abstractNum w:abstractNumId="8" w15:restartNumberingAfterBreak="0">
     <w:nsid w:val="11157E50"/>
     <w:multiLevelType w:val="hybridMultilevel"/>
     <w:tmpl w:val="3F7267E4"/>
@@ -4900,7 +6151,7 @@
       </w:pPr>
     </w:lvl>
   </w:abstractNum>
-  <w:abstractNum w:abstractNumId="8">
+  <w:abstractNum w:abstractNumId="9" w15:restartNumberingAfterBreak="0">
     <w:nsid w:val="183319CD"/>
     <w:multiLevelType w:val="singleLevel"/>
     <w:tmpl w:val="5BD0CC86"/>
@@ -4922,7 +6173,7 @@
       </w:rPr>
     </w:lvl>
   </w:abstractNum>
-  <w:abstractNum w:abstractNumId="9">
+  <w:abstractNum w:abstractNumId="10" w15:restartNumberingAfterBreak="0">
     <w:nsid w:val="1A6B3330"/>
     <w:multiLevelType w:val="hybridMultilevel"/>
     <w:tmpl w:val="DB56ED9E"/>
@@ -5035,7 +6286,7 @@
       </w:rPr>
     </w:lvl>
   </w:abstractNum>
-  <w:abstractNum w:abstractNumId="10">
+  <w:abstractNum w:abstractNumId="11" w15:restartNumberingAfterBreak="0">
     <w:nsid w:val="23716087"/>
     <w:multiLevelType w:val="singleLevel"/>
     <w:tmpl w:val="D88C2206"/>
@@ -5052,7 +6303,7 @@
       </w:pPr>
     </w:lvl>
   </w:abstractNum>
-  <w:abstractNum w:abstractNumId="11">
+  <w:abstractNum w:abstractNumId="12" w15:restartNumberingAfterBreak="0">
     <w:nsid w:val="24284A7A"/>
     <w:multiLevelType w:val="singleLevel"/>
     <w:tmpl w:val="04090001"/>
@@ -5072,7 +6323,7 @@
       </w:rPr>
     </w:lvl>
   </w:abstractNum>
-  <w:abstractNum w:abstractNumId="12">
+  <w:abstractNum w:abstractNumId="13" w15:restartNumberingAfterBreak="0">
     <w:nsid w:val="25C82033"/>
     <w:multiLevelType w:val="singleLevel"/>
     <w:tmpl w:val="5BD0CC86"/>
@@ -5094,7 +6345,7 @@
       </w:rPr>
     </w:lvl>
   </w:abstractNum>
-  <w:abstractNum w:abstractNumId="13">
+  <w:abstractNum w:abstractNumId="14" w15:restartNumberingAfterBreak="0">
     <w:nsid w:val="2DD4514E"/>
     <w:multiLevelType w:val="singleLevel"/>
     <w:tmpl w:val="D88C2206"/>
@@ -5111,7 +6362,7 @@
       </w:pPr>
     </w:lvl>
   </w:abstractNum>
-  <w:abstractNum w:abstractNumId="14">
+  <w:abstractNum w:abstractNumId="15" w15:restartNumberingAfterBreak="0">
     <w:nsid w:val="30FE3F3D"/>
     <w:multiLevelType w:val="singleLevel"/>
     <w:tmpl w:val="04090001"/>
@@ -5131,7 +6382,7 @@
       </w:rPr>
     </w:lvl>
   </w:abstractNum>
-  <w:abstractNum w:abstractNumId="15">
+  <w:abstractNum w:abstractNumId="16" w15:restartNumberingAfterBreak="0">
     <w:nsid w:val="324D789D"/>
     <w:multiLevelType w:val="singleLevel"/>
     <w:tmpl w:val="5BD0CC86"/>
@@ -5153,7 +6404,7 @@
       </w:rPr>
     </w:lvl>
   </w:abstractNum>
-  <w:abstractNum w:abstractNumId="16">
+  <w:abstractNum w:abstractNumId="17" w15:restartNumberingAfterBreak="0">
     <w:nsid w:val="36800B9E"/>
     <w:multiLevelType w:val="singleLevel"/>
     <w:tmpl w:val="0409000F"/>
@@ -5170,7 +6421,7 @@
       </w:pPr>
     </w:lvl>
   </w:abstractNum>
-  <w:abstractNum w:abstractNumId="17">
+  <w:abstractNum w:abstractNumId="18" w15:restartNumberingAfterBreak="0">
     <w:nsid w:val="36E22967"/>
     <w:multiLevelType w:val="singleLevel"/>
     <w:tmpl w:val="0409000F"/>
@@ -5187,7 +6438,7 @@
       </w:pPr>
     </w:lvl>
   </w:abstractNum>
-  <w:abstractNum w:abstractNumId="18">
+  <w:abstractNum w:abstractNumId="19" w15:restartNumberingAfterBreak="0">
     <w:nsid w:val="37A87628"/>
     <w:multiLevelType w:val="singleLevel"/>
     <w:tmpl w:val="0409000F"/>
@@ -5204,7 +6455,7 @@
       </w:pPr>
     </w:lvl>
   </w:abstractNum>
-  <w:abstractNum w:abstractNumId="19">
+  <w:abstractNum w:abstractNumId="20" w15:restartNumberingAfterBreak="0">
     <w:nsid w:val="399A0BBB"/>
     <w:multiLevelType w:val="singleLevel"/>
     <w:tmpl w:val="0409000F"/>
@@ -5221,7 +6472,7 @@
       </w:pPr>
     </w:lvl>
   </w:abstractNum>
-  <w:abstractNum w:abstractNumId="20">
+  <w:abstractNum w:abstractNumId="21" w15:restartNumberingAfterBreak="0">
     <w:nsid w:val="44F23413"/>
     <w:multiLevelType w:val="singleLevel"/>
     <w:tmpl w:val="5BD0CC86"/>
@@ -5243,7 +6494,7 @@
       </w:rPr>
     </w:lvl>
   </w:abstractNum>
-  <w:abstractNum w:abstractNumId="21">
+  <w:abstractNum w:abstractNumId="22" w15:restartNumberingAfterBreak="0">
     <w:nsid w:val="45341869"/>
     <w:multiLevelType w:val="singleLevel"/>
     <w:tmpl w:val="0409000F"/>
@@ -5260,7 +6511,7 @@
       </w:pPr>
     </w:lvl>
   </w:abstractNum>
-  <w:abstractNum w:abstractNumId="22">
+  <w:abstractNum w:abstractNumId="23" w15:restartNumberingAfterBreak="0">
     <w:nsid w:val="45B202AF"/>
     <w:multiLevelType w:val="hybridMultilevel"/>
     <w:tmpl w:val="5BEA71B0"/>
@@ -5373,7 +6624,7 @@
       </w:rPr>
     </w:lvl>
   </w:abstractNum>
-  <w:abstractNum w:abstractNumId="23">
+  <w:abstractNum w:abstractNumId="24" w15:restartNumberingAfterBreak="0">
     <w:nsid w:val="4CD53F6C"/>
     <w:multiLevelType w:val="singleLevel"/>
     <w:tmpl w:val="0409000F"/>
@@ -5390,7 +6641,7 @@
       </w:pPr>
     </w:lvl>
   </w:abstractNum>
-  <w:abstractNum w:abstractNumId="24">
+  <w:abstractNum w:abstractNumId="25" w15:restartNumberingAfterBreak="0">
     <w:nsid w:val="51167CA6"/>
     <w:multiLevelType w:val="singleLevel"/>
     <w:tmpl w:val="0409000F"/>
@@ -5407,7 +6658,7 @@
       </w:pPr>
     </w:lvl>
   </w:abstractNum>
-  <w:abstractNum w:abstractNumId="25">
+  <w:abstractNum w:abstractNumId="26" w15:restartNumberingAfterBreak="0">
     <w:nsid w:val="527C175A"/>
     <w:multiLevelType w:val="singleLevel"/>
     <w:tmpl w:val="D88C2206"/>
@@ -5424,7 +6675,7 @@
       </w:pPr>
     </w:lvl>
   </w:abstractNum>
-  <w:abstractNum w:abstractNumId="26">
+  <w:abstractNum w:abstractNumId="27" w15:restartNumberingAfterBreak="0">
     <w:nsid w:val="5990281A"/>
     <w:multiLevelType w:val="singleLevel"/>
     <w:tmpl w:val="DC7E5662"/>
@@ -5447,7 +6698,7 @@
       </w:rPr>
     </w:lvl>
   </w:abstractNum>
-  <w:abstractNum w:abstractNumId="27">
+  <w:abstractNum w:abstractNumId="28" w15:restartNumberingAfterBreak="0">
     <w:nsid w:val="5DE6131B"/>
     <w:multiLevelType w:val="singleLevel"/>
     <w:tmpl w:val="04090001"/>
@@ -5467,7 +6718,7 @@
       </w:rPr>
     </w:lvl>
   </w:abstractNum>
-  <w:abstractNum w:abstractNumId="28">
+  <w:abstractNum w:abstractNumId="29" w15:restartNumberingAfterBreak="0">
     <w:nsid w:val="658B61FB"/>
     <w:multiLevelType w:val="singleLevel"/>
     <w:tmpl w:val="0409000F"/>
@@ -5484,7 +6735,7 @@
       </w:pPr>
     </w:lvl>
   </w:abstractNum>
-  <w:abstractNum w:abstractNumId="29">
+  <w:abstractNum w:abstractNumId="30" w15:restartNumberingAfterBreak="0">
     <w:nsid w:val="6A7561B5"/>
     <w:multiLevelType w:val="singleLevel"/>
     <w:tmpl w:val="0409000F"/>
@@ -5501,7 +6752,7 @@
       </w:pPr>
     </w:lvl>
   </w:abstractNum>
-  <w:abstractNum w:abstractNumId="30">
+  <w:abstractNum w:abstractNumId="31" w15:restartNumberingAfterBreak="0">
     <w:nsid w:val="6C5419C9"/>
     <w:multiLevelType w:val="singleLevel"/>
     <w:tmpl w:val="0409000F"/>
@@ -5518,7 +6769,7 @@
       </w:pPr>
     </w:lvl>
   </w:abstractNum>
-  <w:abstractNum w:abstractNumId="31">
+  <w:abstractNum w:abstractNumId="32" w15:restartNumberingAfterBreak="0">
     <w:nsid w:val="6D896532"/>
     <w:multiLevelType w:val="singleLevel"/>
     <w:tmpl w:val="AC5CCFFE"/>
@@ -5535,7 +6786,7 @@
       </w:pPr>
     </w:lvl>
   </w:abstractNum>
-  <w:abstractNum w:abstractNumId="32">
+  <w:abstractNum w:abstractNumId="33" w15:restartNumberingAfterBreak="0">
     <w:nsid w:val="6E921A87"/>
     <w:multiLevelType w:val="singleLevel"/>
     <w:tmpl w:val="0409000F"/>
@@ -5552,7 +6803,7 @@
       </w:pPr>
     </w:lvl>
   </w:abstractNum>
-  <w:abstractNum w:abstractNumId="33">
+  <w:abstractNum w:abstractNumId="34" w15:restartNumberingAfterBreak="0">
     <w:nsid w:val="6FC357D3"/>
     <w:multiLevelType w:val="singleLevel"/>
     <w:tmpl w:val="0409000F"/>
@@ -5569,7 +6820,7 @@
       </w:pPr>
     </w:lvl>
   </w:abstractNum>
-  <w:abstractNum w:abstractNumId="34">
+  <w:abstractNum w:abstractNumId="35" w15:restartNumberingAfterBreak="0">
     <w:nsid w:val="76A267EB"/>
     <w:multiLevelType w:val="singleLevel"/>
     <w:tmpl w:val="0409000F"/>
@@ -5586,7 +6837,7 @@
       </w:pPr>
     </w:lvl>
   </w:abstractNum>
-  <w:abstractNum w:abstractNumId="35">
+  <w:abstractNum w:abstractNumId="36" w15:restartNumberingAfterBreak="0">
     <w:nsid w:val="7AB9650E"/>
     <w:multiLevelType w:val="singleLevel"/>
     <w:tmpl w:val="5BD0CC86"/>
@@ -5641,102 +6892,105 @@
     <w:abstractNumId w:val="2"/>
   </w:num>
   <w:num w:numId="7">
-    <w:abstractNumId w:val="19"/>
+    <w:abstractNumId w:val="20"/>
   </w:num>
   <w:num w:numId="8">
     <w:abstractNumId w:val="6"/>
   </w:num>
   <w:num w:numId="9">
-    <w:abstractNumId w:val="30"/>
+    <w:abstractNumId w:val="31"/>
   </w:num>
   <w:num w:numId="10">
+    <w:abstractNumId w:val="33"/>
+  </w:num>
+  <w:num w:numId="11">
     <w:abstractNumId w:val="32"/>
   </w:num>
-  <w:num w:numId="11">
-    <w:abstractNumId w:val="31"/>
-  </w:num>
   <w:num w:numId="12">
-    <w:abstractNumId w:val="10"/>
+    <w:abstractNumId w:val="11"/>
   </w:num>
   <w:num w:numId="13">
-    <w:abstractNumId w:val="13"/>
+    <w:abstractNumId w:val="14"/>
   </w:num>
   <w:num w:numId="14">
+    <w:abstractNumId w:val="26"/>
+  </w:num>
+  <w:num w:numId="15">
+    <w:abstractNumId w:val="27"/>
+  </w:num>
+  <w:num w:numId="16">
     <w:abstractNumId w:val="25"/>
   </w:num>
-  <w:num w:numId="15">
-    <w:abstractNumId w:val="26"/>
-  </w:num>
-  <w:num w:numId="16">
-    <w:abstractNumId w:val="24"/>
-  </w:num>
   <w:num w:numId="17">
-    <w:abstractNumId w:val="15"/>
+    <w:abstractNumId w:val="16"/>
   </w:num>
   <w:num w:numId="18">
-    <w:abstractNumId w:val="33"/>
+    <w:abstractNumId w:val="34"/>
   </w:num>
   <w:num w:numId="19">
-    <w:abstractNumId w:val="34"/>
+    <w:abstractNumId w:val="35"/>
   </w:num>
   <w:num w:numId="20">
-    <w:abstractNumId w:val="17"/>
+    <w:abstractNumId w:val="18"/>
   </w:num>
   <w:num w:numId="21">
     <w:abstractNumId w:val="3"/>
   </w:num>
   <w:num w:numId="22">
-    <w:abstractNumId w:val="21"/>
+    <w:abstractNumId w:val="22"/>
   </w:num>
   <w:num w:numId="23">
     <w:abstractNumId w:val="4"/>
   </w:num>
   <w:num w:numId="24">
-    <w:abstractNumId w:val="28"/>
+    <w:abstractNumId w:val="29"/>
   </w:num>
   <w:num w:numId="25">
-    <w:abstractNumId w:val="8"/>
+    <w:abstractNumId w:val="9"/>
   </w:num>
   <w:num w:numId="26">
-    <w:abstractNumId w:val="20"/>
+    <w:abstractNumId w:val="21"/>
   </w:num>
   <w:num w:numId="27">
-    <w:abstractNumId w:val="35"/>
+    <w:abstractNumId w:val="36"/>
   </w:num>
   <w:num w:numId="28">
     <w:abstractNumId w:val="5"/>
   </w:num>
   <w:num w:numId="29">
+    <w:abstractNumId w:val="13"/>
+  </w:num>
+  <w:num w:numId="30">
+    <w:abstractNumId w:val="30"/>
+  </w:num>
+  <w:num w:numId="31">
+    <w:abstractNumId w:val="17"/>
+  </w:num>
+  <w:num w:numId="32">
+    <w:abstractNumId w:val="24"/>
+  </w:num>
+  <w:num w:numId="33">
+    <w:abstractNumId w:val="19"/>
+  </w:num>
+  <w:num w:numId="34">
+    <w:abstractNumId w:val="15"/>
+  </w:num>
+  <w:num w:numId="35">
     <w:abstractNumId w:val="12"/>
   </w:num>
-  <w:num w:numId="30">
-    <w:abstractNumId w:val="29"/>
+  <w:num w:numId="36">
+    <w:abstractNumId w:val="28"/>
   </w:num>
-  <w:num w:numId="31">
-    <w:abstractNumId w:val="16"/>
+  <w:num w:numId="37">
+    <w:abstractNumId w:val="10"/>
   </w:num>
-  <w:num w:numId="32">
+  <w:num w:numId="38">
     <w:abstractNumId w:val="23"/>
   </w:num>
-  <w:num w:numId="33">
-    <w:abstractNumId w:val="18"/>
+  <w:num w:numId="39">
+    <w:abstractNumId w:val="8"/>
   </w:num>
-  <w:num w:numId="34">
-    <w:abstractNumId w:val="14"/>
-  </w:num>
-  <w:num w:numId="35">
-    <w:abstractNumId w:val="11"/>
-  </w:num>
-  <w:num w:numId="36">
-    <w:abstractNumId w:val="27"/>
-  </w:num>
-  <w:num w:numId="37">
-    <w:abstractNumId w:val="9"/>
-  </w:num>
-  <w:num w:numId="38">
-    <w:abstractNumId w:val="22"/>
-  </w:num>
-  <w:num w:numId="39">
+  <w:num w:numId="40">
     <w:abstractNumId w:val="7"/>
   </w:num>
 </w:numbering>
@@ -5764,9 +7018,11 @@
     <w:lsdException w:name="heading 7" w:qFormat="1"/>
     <w:lsdException w:name="heading 8" w:qFormat="1"/>
     <w:lsdException w:name="heading 9" w:qFormat="1"/>
+    <w:lsdException w:name="toc 1" w:uiPriority="39"/>
     <w:lsdException w:name="caption" w:semiHidden="1" w:unhideWhenUsed="1" w:qFormat="1"/>
     <w:lsdException w:name="Title" w:qFormat="1"/>
     <w:lsdException w:name="Subtitle" w:qFormat="1"/>
+    <w:lsdException w:name="Hyperlink" w:uiPriority="99"/>
     <w:lsdException w:name="Strong" w:qFormat="1"/>
     <w:lsdException w:name="Emphasis" w:qFormat="1"/>
     <w:lsdException w:name="Normal Table" w:semiHidden="1" w:unhideWhenUsed="1"/>
@@ -6189,6 +7445,7 @@
   <w:style w:type="character" w:styleId="Hyperlink">
     <w:name w:val="Hyperlink"/>
     <w:basedOn w:val="DefaultParagraphFont"/>
+    <w:uiPriority w:val="99"/>
     <w:rPr>
       <w:color w:val="0000FF"/>
       <w:u w:val="single"/>
@@ -6294,7 +7551,6 @@
     <w:basedOn w:val="TableNormal"/>
     <w:rsid w:val="007B604D"/>
     <w:tblPr>
-      <w:tblInd w:w="0pt" w:type="dxa"/>
       <w:tblBorders>
         <w:top w:val="single" w:sz="4" w:space="0" w:color="auto"/>
         <w:start w:val="single" w:sz="4" w:space="0" w:color="auto"/>
@@ -6303,12 +7559,6 @@
         <w:insideH w:val="single" w:sz="4" w:space="0" w:color="auto"/>
         <w:insideV w:val="single" w:sz="4" w:space="0" w:color="auto"/>
       </w:tblBorders>
-      <w:tblCellMar>
-        <w:top w:w="0pt" w:type="dxa"/>
-        <w:start w:w="5.40pt" w:type="dxa"/>
-        <w:bottom w:w="0pt" w:type="dxa"/>
-        <w:end w:w="5.40pt" w:type="dxa"/>
-      </w:tblCellMar>
     </w:tblPr>
   </w:style>
   <w:style w:type="character" w:customStyle="1" w:styleId="RTiSWDocLiteralText">
@@ -6378,6 +7628,38 @@
     <w:pPr>
       <w:ind w:start="36pt"/>
       <w:contextualSpacing/>
+    </w:pPr>
+  </w:style>
+  <w:style w:type="paragraph" w:styleId="TOCHeading">
+    <w:name w:val="TOC Heading"/>
+    <w:basedOn w:val="Heading1"/>
+    <w:next w:val="Normal"/>
+    <w:uiPriority w:val="39"/>
+    <w:unhideWhenUsed/>
+    <w:qFormat/>
+    <w:rsid w:val="002B4D1E"/>
+    <w:pPr>
+      <w:keepLines/>
+      <w:spacing w:before="12pt" w:line="12.95pt" w:lineRule="auto"/>
+      <w:outlineLvl w:val="9"/>
+    </w:pPr>
+    <w:rPr>
+      <w:rFonts w:asciiTheme="majorHAnsi" w:eastAsiaTheme="majorEastAsia" w:hAnsiTheme="majorHAnsi" w:cstheme="majorBidi"/>
+      <w:b w:val="0"/>
+      <w:color w:val="2E74B5" w:themeColor="accent1" w:themeShade="BF"/>
+      <w:sz w:val="32"/>
+      <w:szCs w:val="32"/>
+    </w:rPr>
+  </w:style>
+  <w:style w:type="paragraph" w:styleId="TOC1">
+    <w:name w:val="toc 1"/>
+    <w:basedOn w:val="Normal"/>
+    <w:next w:val="Normal"/>
+    <w:autoRedefine/>
+    <w:uiPriority w:val="39"/>
+    <w:rsid w:val="002B4D1E"/>
+    <w:pPr>
+      <w:spacing w:after="5pt"/>
     </w:pPr>
   </w:style>
 </w:styles>
@@ -6642,4 +7924,16 @@
     </a:ext>
   </a:extLst>
 </a:theme>
+</file>
+
+<file path=customXml/item1.xml><?xml version="1.0" encoding="utf-8"?>
+<b:Sources xmlns:b="http://schemas.openxmlformats.org/officeDocument/2006/bibliography" xmlns="http://schemas.openxmlformats.org/officeDocument/2006/bibliography" SelectedStyle="\APASixthEditionOfficeOnline.xsl" StyleName="APA" Version="6"/>
+</file>
+
+<file path=customXml/itemProps1.xml><?xml version="1.0" encoding="utf-8"?>
+<ds:datastoreItem xmlns:ds="http://purl.oclc.org/ooxml/officeDocument/customXml" ds:itemID="{56FA19A1-DBA6-4DCD-83B5-C33B56262DC5}">
+  <ds:schemaRefs>
+    <ds:schemaRef ds:uri="http://schemas.openxmlformats.org/officeDocument/2006/bibliography"/>
+  </ds:schemaRefs>
+</ds:datastoreItem>
 </file>
</xml_diff>